<commit_message>
Added field book_imageFileName to SQL file
+ diagram & presentation update
+ BooksModule variable rename to match the database
</commit_message>
<xml_diff>
--- a/diagrams/presentation.docx
+++ b/diagrams/presentation.docx
@@ -106,7 +106,19 @@
         <w:rPr>
           <w:lang w:val="en-US"/>
         </w:rPr>
-        <w:t>Library-Management</w:t>
+        <w:t>Bo</w:t>
+      </w:r>
+      <w:r>
+        <w:rPr>
+          <w:lang w:val="en-US"/>
+        </w:rPr>
+        <w:t xml:space="preserve">ok-borrowing </w:t>
+      </w:r>
+      <w:r>
+        <w:rPr>
+          <w:lang w:val="en-US"/>
+        </w:rPr>
+        <w:t>Management</w:t>
       </w:r>
     </w:p>
     <w:p>
@@ -994,25 +1006,18 @@
           <w:lang w:val="en-US"/>
         </w:rPr>
       </w:pPr>
-    </w:p>
-    <w:p>
-      <w:pPr>
-        <w:rPr>
-          <w:lang w:val="en-US"/>
-        </w:rPr>
-      </w:pPr>
       <w:r>
         <w:rPr>
           <w:noProof/>
         </w:rPr>
         <w:drawing>
-          <wp:anchor distT="0" distB="0" distL="114300" distR="114300" simplePos="0" relativeHeight="251658240" behindDoc="0" locked="0" layoutInCell="1" allowOverlap="1" wp14:anchorId="4A84AF0E" wp14:editId="7A59325B">
+          <wp:anchor distT="0" distB="0" distL="114300" distR="114300" simplePos="0" relativeHeight="251658240" behindDoc="0" locked="0" layoutInCell="1" allowOverlap="1" wp14:anchorId="4A84AF0E" wp14:editId="3B9CF884">
             <wp:simplePos x="0" y="0"/>
             <wp:positionH relativeFrom="column">
-              <wp:posOffset>3222805</wp:posOffset>
+              <wp:posOffset>3960495</wp:posOffset>
             </wp:positionH>
             <wp:positionV relativeFrom="paragraph">
-              <wp:posOffset>40209</wp:posOffset>
+              <wp:posOffset>194310</wp:posOffset>
             </wp:positionV>
             <wp:extent cx="596889" cy="596889"/>
             <wp:effectExtent l="0" t="0" r="0" b="0"/>
@@ -1071,6 +1076,13 @@
     </w:p>
     <w:p>
       <w:pPr>
+        <w:rPr>
+          <w:lang w:val="en-US"/>
+        </w:rPr>
+      </w:pPr>
+    </w:p>
+    <w:p>
+      <w:pPr>
         <w:pStyle w:val="Titre2"/>
         <w:rPr>
           <w:lang w:val="en-US"/>
@@ -1089,35 +1101,94 @@
         <w:rPr>
           <w:lang w:val="en-US"/>
         </w:rPr>
-        <w:t xml:space="preserve"> Library </w:t>
-      </w:r>
-      <w:r>
-        <w:rPr>
-          <w:lang w:val="en-US"/>
-        </w:rPr>
-        <w:t>Borrowing</w:t>
+        <w:t xml:space="preserve"> </w:t>
       </w:r>
       <w:bookmarkEnd w:id="1"/>
       <w:r>
         <w:rPr>
           <w:lang w:val="en-US"/>
         </w:rPr>
-        <w:t xml:space="preserve"> </w:t>
-      </w:r>
-    </w:p>
-    <w:p>
-      <w:pPr>
-        <w:rPr>
-          <w:lang w:val="en-US"/>
-        </w:rPr>
-      </w:pPr>
+        <w:t>b</w:t>
+      </w:r>
+      <w:r>
+        <w:rPr>
+          <w:lang w:val="en-US"/>
+        </w:rPr>
+        <w:t>ook-borrowing Management</w:t>
+      </w:r>
+    </w:p>
+    <w:p>
+      <w:pPr>
+        <w:rPr>
+          <w:lang w:val="en-US"/>
+        </w:rPr>
+      </w:pPr>
+      <w:r>
+        <w:rPr>
+          <w:lang w:val="en-US"/>
+        </w:rPr>
+        <w:t xml:space="preserve">Website for </w:t>
+      </w:r>
+      <w:r>
+        <w:rPr>
+          <w:lang w:val="en-US"/>
+        </w:rPr>
+        <w:t>b</w:t>
+      </w:r>
+      <w:r>
+        <w:rPr>
+          <w:lang w:val="en-US"/>
+        </w:rPr>
+        <w:t>ook-borrowing</w:t>
+      </w:r>
+      <w:r>
+        <w:rPr>
+          <w:lang w:val="en-US"/>
+        </w:rPr>
+        <w:t xml:space="preserve">. </w:t>
+      </w:r>
+      <w:proofErr w:type="spellStart"/>
+      <w:r>
+        <w:rPr>
+          <w:lang w:val="en-US"/>
+        </w:rPr>
+        <w:t>BooknBorrow</w:t>
+      </w:r>
+      <w:proofErr w:type="spellEnd"/>
+      <w:r>
+        <w:rPr>
+          <w:lang w:val="en-US"/>
+        </w:rPr>
+        <w:t xml:space="preserve"> is a platform for users to borrow books from multiple libraries and keep records of their readings and eventual fines if they bring back books too late.</w:t>
+      </w:r>
+    </w:p>
+    <w:p>
+      <w:pPr>
+        <w:rPr>
+          <w:lang w:val="en-US"/>
+        </w:rPr>
+      </w:pPr>
+    </w:p>
+    <w:p>
+      <w:pPr>
+        <w:pStyle w:val="Titre2"/>
+        <w:rPr>
+          <w:lang w:val="en-US"/>
+        </w:rPr>
+      </w:pPr>
+      <w:r>
+        <w:rPr>
+          <w:lang w:val="en-US"/>
+        </w:rPr>
+        <w:t>Members</w:t>
+      </w:r>
     </w:p>
     <w:p>
       <w:pPr>
         <w:pStyle w:val="Paragraphedeliste"/>
         <w:numPr>
           <w:ilvl w:val="0"/>
-          <w:numId w:val="1"/>
+          <w:numId w:val="2"/>
         </w:numPr>
         <w:rPr>
           <w:lang w:val="en-US"/>
@@ -1125,49 +1196,9 @@
       </w:pPr>
       <w:r>
         <w:rPr>
-          <w:b/>
-          <w:bCs/>
-          <w:lang w:val="en-US"/>
-        </w:rPr>
-        <w:t>Topic:</w:t>
-      </w:r>
-      <w:r>
-        <w:rPr>
-          <w:lang w:val="en-US"/>
-        </w:rPr>
-        <w:t xml:space="preserve"> Library </w:t>
-      </w:r>
-      <w:r>
-        <w:rPr>
-          <w:lang w:val="en-US"/>
-        </w:rPr>
-        <w:t>borrowing</w:t>
-      </w:r>
-      <w:r>
-        <w:rPr>
-          <w:lang w:val="en-US"/>
-        </w:rPr>
-        <w:t xml:space="preserve"> </w:t>
-      </w:r>
-      <w:r>
-        <w:rPr>
-          <w:lang w:val="en-US"/>
-        </w:rPr>
-        <w:t xml:space="preserve">system. </w:t>
-      </w:r>
-      <w:proofErr w:type="spellStart"/>
-      <w:r>
-        <w:rPr>
-          <w:lang w:val="en-US"/>
-        </w:rPr>
-        <w:t>BooknBorrow</w:t>
-      </w:r>
-      <w:proofErr w:type="spellEnd"/>
-      <w:r>
-        <w:rPr>
-          <w:lang w:val="en-US"/>
-        </w:rPr>
-        <w:t xml:space="preserve"> is a platform for users to borrow books from multiple libraries and keep records of their readings and eventual fines if they bring back books too late.</w:t>
+          <w:lang w:val="en-US"/>
+        </w:rPr>
+        <w:t>LAURENT Sacha</w:t>
       </w:r>
     </w:p>
     <w:p>
@@ -1175,7 +1206,7 @@
         <w:pStyle w:val="Paragraphedeliste"/>
         <w:numPr>
           <w:ilvl w:val="0"/>
-          <w:numId w:val="1"/>
+          <w:numId w:val="2"/>
         </w:numPr>
         <w:rPr>
           <w:lang w:val="en-US"/>
@@ -1183,24 +1214,24 @@
       </w:pPr>
       <w:r>
         <w:rPr>
-          <w:b/>
-          <w:bCs/>
-          <w:lang w:val="en-US"/>
-        </w:rPr>
-        <w:t>Members:</w:t>
-      </w:r>
-      <w:r>
-        <w:rPr>
-          <w:lang w:val="en-US"/>
-        </w:rPr>
-        <w:t xml:space="preserve"> LAURENT Sacha &amp; </w:t>
-      </w:r>
-      <w:r>
-        <w:rPr>
           <w:lang w:val="en-US"/>
         </w:rPr>
         <w:t>SIMON Eliot</w:t>
       </w:r>
+    </w:p>
+    <w:p>
+      <w:pPr>
+        <w:rPr>
+          <w:lang w:val="en-US"/>
+        </w:rPr>
+      </w:pPr>
+    </w:p>
+    <w:p>
+      <w:pPr>
+        <w:rPr>
+          <w:lang w:val="en-US"/>
+        </w:rPr>
+      </w:pPr>
     </w:p>
     <w:p>
       <w:pPr>
@@ -1346,13 +1377,13 @@
       </w:pPr>
       <w:r>
         <w:rPr>
-          <w:noProof/>
+          <w:lang w:val="en-US"/>
         </w:rPr>
         <w:drawing>
-          <wp:inline distT="0" distB="0" distL="0" distR="0" wp14:anchorId="3EB8D1C6" wp14:editId="6072060B">
-            <wp:extent cx="5759450" cy="4032885"/>
-            <wp:effectExtent l="0" t="0" r="0" b="5715"/>
-            <wp:docPr id="1168046167" name="Image 6" descr="Une image contenant texte, capture d’écran, Police, nombre&#10;&#10;Description générée automatiquement"/>
+          <wp:inline distT="0" distB="0" distL="0" distR="0" wp14:anchorId="7AD4425B" wp14:editId="1122D2C9">
+            <wp:extent cx="5759450" cy="3291205"/>
+            <wp:effectExtent l="0" t="0" r="0" b="4445"/>
+            <wp:docPr id="1351849229" name="Image 1"/>
             <wp:cNvGraphicFramePr>
               <a:graphicFrameLocks xmlns:a="http://schemas.openxmlformats.org/drawingml/2006/main" noChangeAspect="1"/>
             </wp:cNvGraphicFramePr>
@@ -1360,36 +1391,23 @@
               <a:graphicData uri="http://schemas.openxmlformats.org/drawingml/2006/picture">
                 <pic:pic xmlns:pic="http://schemas.openxmlformats.org/drawingml/2006/picture">
                   <pic:nvPicPr>
-                    <pic:cNvPr id="1168046167" name="Image 6" descr="Une image contenant texte, capture d’écran, Police, nombre&#10;&#10;Description générée automatiquement"/>
-                    <pic:cNvPicPr>
-                      <a:picLocks noChangeAspect="1" noChangeArrowheads="1"/>
-                    </pic:cNvPicPr>
+                    <pic:cNvPr id="1351849229" name=""/>
+                    <pic:cNvPicPr/>
                   </pic:nvPicPr>
                   <pic:blipFill>
-                    <a:blip r:embed="rId10">
-                      <a:extLst>
-                        <a:ext uri="{28A0092B-C50C-407E-A947-70E740481C1C}">
-                          <a14:useLocalDpi xmlns:a14="http://schemas.microsoft.com/office/drawing/2010/main" val="0"/>
-                        </a:ext>
-                      </a:extLst>
-                    </a:blip>
-                    <a:srcRect/>
+                    <a:blip r:embed="rId10"/>
                     <a:stretch>
                       <a:fillRect/>
                     </a:stretch>
                   </pic:blipFill>
-                  <pic:spPr bwMode="auto">
+                  <pic:spPr>
                     <a:xfrm>
                       <a:off x="0" y="0"/>
-                      <a:ext cx="5759450" cy="4032885"/>
+                      <a:ext cx="5759450" cy="3291205"/>
                     </a:xfrm>
                     <a:prstGeom prst="rect">
                       <a:avLst/>
                     </a:prstGeom>
-                    <a:noFill/>
-                    <a:ln>
-                      <a:noFill/>
-                    </a:ln>
                   </pic:spPr>
                 </pic:pic>
               </a:graphicData>
@@ -2438,6 +2456,119 @@
 <file path=word/numbering.xml><?xml version="1.0" encoding="utf-8"?>
 <w:numbering xmlns:wpc="http://schemas.microsoft.com/office/word/2010/wordprocessingCanvas" xmlns:cx="http://schemas.microsoft.com/office/drawing/2014/chartex" xmlns:cx1="http://schemas.microsoft.com/office/drawing/2015/9/8/chartex" xmlns:cx2="http://schemas.microsoft.com/office/drawing/2015/10/21/chartex" xmlns:cx3="http://schemas.microsoft.com/office/drawing/2016/5/9/chartex" xmlns:cx4="http://schemas.microsoft.com/office/drawing/2016/5/10/chartex" xmlns:cx5="http://schemas.microsoft.com/office/drawing/2016/5/11/chartex" xmlns:cx6="http://schemas.microsoft.com/office/drawing/2016/5/12/chartex" xmlns:cx7="http://schemas.microsoft.com/office/drawing/2016/5/13/chartex" xmlns:cx8="http://schemas.microsoft.com/office/drawing/2016/5/14/chartex" xmlns:mc="http://schemas.openxmlformats.org/markup-compatibility/2006" xmlns:aink="http://schemas.microsoft.com/office/drawing/2016/ink" xmlns:am3d="http://schemas.microsoft.com/office/drawing/2017/model3d" xmlns:o="urn:schemas-microsoft-com:office:office" xmlns:oel="http://schemas.microsoft.com/office/2019/extlst" xmlns:r="http://schemas.openxmlformats.org/officeDocument/2006/relationships" xmlns:m="http://schemas.openxmlformats.org/officeDocument/2006/math" xmlns:v="urn:schemas-microsoft-com:vml" xmlns:wp14="http://schemas.microsoft.com/office/word/2010/wordprocessingDrawing" xmlns:wp="http://schemas.openxmlformats.org/drawingml/2006/wordprocessingDrawing" xmlns:w10="urn:schemas-microsoft-com:office:word" xmlns:w="http://schemas.openxmlformats.org/wordprocessingml/2006/main" xmlns:w14="http://schemas.microsoft.com/office/word/2010/wordml" xmlns:w15="http://schemas.microsoft.com/office/word/2012/wordml" xmlns:w16cex="http://schemas.microsoft.com/office/word/2018/wordml/cex" xmlns:w16cid="http://schemas.microsoft.com/office/word/2016/wordml/cid" xmlns:w16="http://schemas.microsoft.com/office/word/2018/wordml" xmlns:w16du="http://schemas.microsoft.com/office/word/2023/wordml/word16du" xmlns:w16sdtdh="http://schemas.microsoft.com/office/word/2020/wordml/sdtdatahash" xmlns:w16se="http://schemas.microsoft.com/office/word/2015/wordml/symex" xmlns:wpg="http://schemas.microsoft.com/office/word/2010/wordprocessingGroup" xmlns:wpi="http://schemas.microsoft.com/office/word/2010/wordprocessingInk" xmlns:wne="http://schemas.microsoft.com/office/word/2006/wordml" xmlns:wps="http://schemas.microsoft.com/office/word/2010/wordprocessingShape" mc:Ignorable="w14 w15 w16se w16cid w16 w16cex w16sdtdh w16du wp14">
   <w:abstractNum w:abstractNumId="0" w15:restartNumberingAfterBreak="0">
+    <w:nsid w:val="2D265659"/>
+    <w:multiLevelType w:val="hybridMultilevel"/>
+    <w:tmpl w:val="9A064010"/>
+    <w:lvl w:ilvl="0" w:tplc="040C0001">
+      <w:start w:val="1"/>
+      <w:numFmt w:val="bullet"/>
+      <w:lvlText w:val=""/>
+      <w:lvlJc w:val="left"/>
+      <w:pPr>
+        <w:ind w:left="720" w:hanging="360"/>
+      </w:pPr>
+      <w:rPr>
+        <w:rFonts w:ascii="Symbol" w:hAnsi="Symbol" w:hint="default"/>
+      </w:rPr>
+    </w:lvl>
+    <w:lvl w:ilvl="1" w:tplc="040C0003" w:tentative="1">
+      <w:start w:val="1"/>
+      <w:numFmt w:val="bullet"/>
+      <w:lvlText w:val="o"/>
+      <w:lvlJc w:val="left"/>
+      <w:pPr>
+        <w:ind w:left="1440" w:hanging="360"/>
+      </w:pPr>
+      <w:rPr>
+        <w:rFonts w:ascii="Courier New" w:hAnsi="Courier New" w:cs="Courier New" w:hint="default"/>
+      </w:rPr>
+    </w:lvl>
+    <w:lvl w:ilvl="2" w:tplc="040C0005" w:tentative="1">
+      <w:start w:val="1"/>
+      <w:numFmt w:val="bullet"/>
+      <w:lvlText w:val=""/>
+      <w:lvlJc w:val="left"/>
+      <w:pPr>
+        <w:ind w:left="2160" w:hanging="360"/>
+      </w:pPr>
+      <w:rPr>
+        <w:rFonts w:ascii="Wingdings" w:hAnsi="Wingdings" w:hint="default"/>
+      </w:rPr>
+    </w:lvl>
+    <w:lvl w:ilvl="3" w:tplc="040C0001" w:tentative="1">
+      <w:start w:val="1"/>
+      <w:numFmt w:val="bullet"/>
+      <w:lvlText w:val=""/>
+      <w:lvlJc w:val="left"/>
+      <w:pPr>
+        <w:ind w:left="2880" w:hanging="360"/>
+      </w:pPr>
+      <w:rPr>
+        <w:rFonts w:ascii="Symbol" w:hAnsi="Symbol" w:hint="default"/>
+      </w:rPr>
+    </w:lvl>
+    <w:lvl w:ilvl="4" w:tplc="040C0003" w:tentative="1">
+      <w:start w:val="1"/>
+      <w:numFmt w:val="bullet"/>
+      <w:lvlText w:val="o"/>
+      <w:lvlJc w:val="left"/>
+      <w:pPr>
+        <w:ind w:left="3600" w:hanging="360"/>
+      </w:pPr>
+      <w:rPr>
+        <w:rFonts w:ascii="Courier New" w:hAnsi="Courier New" w:cs="Courier New" w:hint="default"/>
+      </w:rPr>
+    </w:lvl>
+    <w:lvl w:ilvl="5" w:tplc="040C0005" w:tentative="1">
+      <w:start w:val="1"/>
+      <w:numFmt w:val="bullet"/>
+      <w:lvlText w:val=""/>
+      <w:lvlJc w:val="left"/>
+      <w:pPr>
+        <w:ind w:left="4320" w:hanging="360"/>
+      </w:pPr>
+      <w:rPr>
+        <w:rFonts w:ascii="Wingdings" w:hAnsi="Wingdings" w:hint="default"/>
+      </w:rPr>
+    </w:lvl>
+    <w:lvl w:ilvl="6" w:tplc="040C0001" w:tentative="1">
+      <w:start w:val="1"/>
+      <w:numFmt w:val="bullet"/>
+      <w:lvlText w:val=""/>
+      <w:lvlJc w:val="left"/>
+      <w:pPr>
+        <w:ind w:left="5040" w:hanging="360"/>
+      </w:pPr>
+      <w:rPr>
+        <w:rFonts w:ascii="Symbol" w:hAnsi="Symbol" w:hint="default"/>
+      </w:rPr>
+    </w:lvl>
+    <w:lvl w:ilvl="7" w:tplc="040C0003" w:tentative="1">
+      <w:start w:val="1"/>
+      <w:numFmt w:val="bullet"/>
+      <w:lvlText w:val="o"/>
+      <w:lvlJc w:val="left"/>
+      <w:pPr>
+        <w:ind w:left="5760" w:hanging="360"/>
+      </w:pPr>
+      <w:rPr>
+        <w:rFonts w:ascii="Courier New" w:hAnsi="Courier New" w:cs="Courier New" w:hint="default"/>
+      </w:rPr>
+    </w:lvl>
+    <w:lvl w:ilvl="8" w:tplc="040C0005" w:tentative="1">
+      <w:start w:val="1"/>
+      <w:numFmt w:val="bullet"/>
+      <w:lvlText w:val=""/>
+      <w:lvlJc w:val="left"/>
+      <w:pPr>
+        <w:ind w:left="6480" w:hanging="360"/>
+      </w:pPr>
+      <w:rPr>
+        <w:rFonts w:ascii="Wingdings" w:hAnsi="Wingdings" w:hint="default"/>
+      </w:rPr>
+    </w:lvl>
+  </w:abstractNum>
+  <w:abstractNum w:abstractNumId="1" w15:restartNumberingAfterBreak="0">
     <w:nsid w:val="3BB13648"/>
     <w:multiLevelType w:val="hybridMultilevel"/>
     <w:tmpl w:val="658AF004"/>
@@ -2551,6 +2682,9 @@
     </w:lvl>
   </w:abstractNum>
   <w:num w:numId="1" w16cid:durableId="670183441">
+    <w:abstractNumId w:val="1"/>
+  </w:num>
+  <w:num w:numId="2" w16cid:durableId="1693920199">
     <w:abstractNumId w:val="0"/>
   </w:num>
 </w:numbering>

</xml_diff>

<commit_message>
Added diagrams to presentation pdf
</commit_message>
<xml_diff>
--- a/diagrams/presentation.docx
+++ b/diagrams/presentation.docx
@@ -86,6 +86,73 @@
           <w:lang w:val="en-US"/>
         </w:rPr>
       </w:pPr>
+      <w:r>
+        <w:rPr>
+          <w:noProof/>
+        </w:rPr>
+        <w:drawing>
+          <wp:anchor distT="0" distB="0" distL="114300" distR="114300" simplePos="0" relativeHeight="251662336" behindDoc="0" locked="0" layoutInCell="1" allowOverlap="1" wp14:anchorId="01E30D0F" wp14:editId="22535350">
+            <wp:simplePos x="0" y="0"/>
+            <wp:positionH relativeFrom="margin">
+              <wp:posOffset>1795473</wp:posOffset>
+            </wp:positionH>
+            <wp:positionV relativeFrom="paragraph">
+              <wp:posOffset>2405687</wp:posOffset>
+            </wp:positionV>
+            <wp:extent cx="2175510" cy="2175510"/>
+            <wp:effectExtent l="0" t="0" r="0" b="0"/>
+            <wp:wrapNone/>
+            <wp:docPr id="965185021" name="Image 1" descr="Une image contenant noir, obscurité&#10;&#10;Description générée automatiquement"/>
+            <wp:cNvGraphicFramePr>
+              <a:graphicFrameLocks xmlns:a="http://schemas.openxmlformats.org/drawingml/2006/main" noChangeAspect="1"/>
+            </wp:cNvGraphicFramePr>
+            <a:graphic xmlns:a="http://schemas.openxmlformats.org/drawingml/2006/main">
+              <a:graphicData uri="http://schemas.openxmlformats.org/drawingml/2006/picture">
+                <pic:pic xmlns:pic="http://schemas.openxmlformats.org/drawingml/2006/picture">
+                  <pic:nvPicPr>
+                    <pic:cNvPr id="2107566876" name="Image 1" descr="Une image contenant noir, obscurité&#10;&#10;Description générée automatiquement"/>
+                    <pic:cNvPicPr>
+                      <a:picLocks noChangeAspect="1" noChangeArrowheads="1"/>
+                    </pic:cNvPicPr>
+                  </pic:nvPicPr>
+                  <pic:blipFill>
+                    <a:blip r:embed="rId8" cstate="print">
+                      <a:extLst>
+                        <a:ext uri="{28A0092B-C50C-407E-A947-70E740481C1C}">
+                          <a14:useLocalDpi xmlns:a14="http://schemas.microsoft.com/office/drawing/2010/main" val="0"/>
+                        </a:ext>
+                      </a:extLst>
+                    </a:blip>
+                    <a:srcRect/>
+                    <a:stretch>
+                      <a:fillRect/>
+                    </a:stretch>
+                  </pic:blipFill>
+                  <pic:spPr bwMode="auto">
+                    <a:xfrm>
+                      <a:off x="0" y="0"/>
+                      <a:ext cx="2175510" cy="2175510"/>
+                    </a:xfrm>
+                    <a:prstGeom prst="rect">
+                      <a:avLst/>
+                    </a:prstGeom>
+                    <a:noFill/>
+                    <a:ln>
+                      <a:noFill/>
+                    </a:ln>
+                  </pic:spPr>
+                </pic:pic>
+              </a:graphicData>
+            </a:graphic>
+            <wp14:sizeRelH relativeFrom="margin">
+              <wp14:pctWidth>0</wp14:pctWidth>
+            </wp14:sizeRelH>
+            <wp14:sizeRelV relativeFrom="margin">
+              <wp14:pctHeight>0</wp14:pctHeight>
+            </wp14:sizeRelV>
+          </wp:anchor>
+        </w:drawing>
+      </w:r>
       <w:proofErr w:type="spellStart"/>
       <w:r>
         <w:rPr>
@@ -215,7 +282,7 @@
           <w:r>
             <w:fldChar w:fldCharType="separate"/>
           </w:r>
-          <w:hyperlink w:anchor="_Toc180072957" w:history="1">
+          <w:hyperlink w:anchor="_Toc182234862" w:history="1">
             <w:r>
               <w:rPr>
                 <w:rStyle w:val="Lienhypertexte"/>
@@ -243,7 +310,7 @@
                 <w:noProof/>
                 <w:webHidden/>
               </w:rPr>
-              <w:instrText xml:space="preserve"> PAGEREF _Toc180072957 \h </w:instrText>
+              <w:instrText xml:space="preserve"> PAGEREF _Toc182234862 \h </w:instrText>
             </w:r>
             <w:r>
               <w:rPr>
@@ -288,14 +355,14 @@
               <w:lang w:eastAsia="fr-FR"/>
             </w:rPr>
           </w:pPr>
-          <w:hyperlink w:anchor="_Toc180072958" w:history="1">
+          <w:hyperlink w:anchor="_Toc182234863" w:history="1">
             <w:r>
               <w:rPr>
                 <w:rStyle w:val="Lienhypertexte"/>
                 <w:noProof/>
                 <w:lang w:val="en-US"/>
               </w:rPr>
-              <w:t>BooknBorrow Library Borrowing</w:t>
+              <w:t>BooknBorrow book-borrowing Management</w:t>
             </w:r>
             <w:r>
               <w:rPr>
@@ -316,7 +383,80 @@
                 <w:noProof/>
                 <w:webHidden/>
               </w:rPr>
-              <w:instrText xml:space="preserve"> PAGEREF _Toc180072958 \h </w:instrText>
+              <w:instrText xml:space="preserve"> PAGEREF _Toc182234863 \h </w:instrText>
+            </w:r>
+            <w:r>
+              <w:rPr>
+                <w:noProof/>
+                <w:webHidden/>
+              </w:rPr>
+            </w:r>
+            <w:r>
+              <w:rPr>
+                <w:noProof/>
+                <w:webHidden/>
+              </w:rPr>
+              <w:fldChar w:fldCharType="separate"/>
+            </w:r>
+            <w:r>
+              <w:rPr>
+                <w:noProof/>
+                <w:webHidden/>
+              </w:rPr>
+              <w:t>3</w:t>
+            </w:r>
+            <w:r>
+              <w:rPr>
+                <w:noProof/>
+                <w:webHidden/>
+              </w:rPr>
+              <w:fldChar w:fldCharType="end"/>
+            </w:r>
+          </w:hyperlink>
+        </w:p>
+        <w:p>
+          <w:pPr>
+            <w:pStyle w:val="TM2"/>
+            <w:tabs>
+              <w:tab w:val="right" w:leader="dot" w:pos="9060"/>
+            </w:tabs>
+            <w:rPr>
+              <w:rFonts w:eastAsiaTheme="minorEastAsia"/>
+              <w:noProof/>
+              <w:sz w:val="24"/>
+              <w:szCs w:val="24"/>
+              <w:lang w:eastAsia="fr-FR"/>
+            </w:rPr>
+          </w:pPr>
+          <w:hyperlink w:anchor="_Toc182234864" w:history="1">
+            <w:r>
+              <w:rPr>
+                <w:rStyle w:val="Lienhypertexte"/>
+                <w:noProof/>
+                <w:lang w:val="en-US"/>
+              </w:rPr>
+              <w:t>Members</w:t>
+            </w:r>
+            <w:r>
+              <w:rPr>
+                <w:noProof/>
+                <w:webHidden/>
+              </w:rPr>
+              <w:tab/>
+            </w:r>
+            <w:r>
+              <w:rPr>
+                <w:noProof/>
+                <w:webHidden/>
+              </w:rPr>
+              <w:fldChar w:fldCharType="begin"/>
+            </w:r>
+            <w:r>
+              <w:rPr>
+                <w:noProof/>
+                <w:webHidden/>
+              </w:rPr>
+              <w:instrText xml:space="preserve"> PAGEREF _Toc182234864 \h </w:instrText>
             </w:r>
             <w:r>
               <w:rPr>
@@ -361,7 +501,7 @@
               <w:lang w:eastAsia="fr-FR"/>
             </w:rPr>
           </w:pPr>
-          <w:hyperlink w:anchor="_Toc180072959" w:history="1">
+          <w:hyperlink w:anchor="_Toc182234865" w:history="1">
             <w:r>
               <w:rPr>
                 <w:rStyle w:val="Lienhypertexte"/>
@@ -389,7 +529,7 @@
                 <w:noProof/>
                 <w:webHidden/>
               </w:rPr>
-              <w:instrText xml:space="preserve"> PAGEREF _Toc180072959 \h </w:instrText>
+              <w:instrText xml:space="preserve"> PAGEREF _Toc182234865 \h </w:instrText>
             </w:r>
             <w:r>
               <w:rPr>
@@ -434,7 +574,7 @@
               <w:lang w:eastAsia="fr-FR"/>
             </w:rPr>
           </w:pPr>
-          <w:hyperlink w:anchor="_Toc180072960" w:history="1">
+          <w:hyperlink w:anchor="_Toc182234866" w:history="1">
             <w:r>
               <w:rPr>
                 <w:rStyle w:val="Lienhypertexte"/>
@@ -462,7 +602,7 @@
                 <w:noProof/>
                 <w:webHidden/>
               </w:rPr>
-              <w:instrText xml:space="preserve"> PAGEREF _Toc180072960 \h </w:instrText>
+              <w:instrText xml:space="preserve"> PAGEREF _Toc182234866 \h </w:instrText>
             </w:r>
             <w:r>
               <w:rPr>
@@ -507,7 +647,7 @@
               <w:lang w:eastAsia="fr-FR"/>
             </w:rPr>
           </w:pPr>
-          <w:hyperlink w:anchor="_Toc180072961" w:history="1">
+          <w:hyperlink w:anchor="_Toc182234867" w:history="1">
             <w:r>
               <w:rPr>
                 <w:rStyle w:val="Lienhypertexte"/>
@@ -535,7 +675,7 @@
                 <w:noProof/>
                 <w:webHidden/>
               </w:rPr>
-              <w:instrText xml:space="preserve"> PAGEREF _Toc180072961 \h </w:instrText>
+              <w:instrText xml:space="preserve"> PAGEREF _Toc182234867 \h </w:instrText>
             </w:r>
             <w:r>
               <w:rPr>
@@ -580,7 +720,7 @@
               <w:lang w:eastAsia="fr-FR"/>
             </w:rPr>
           </w:pPr>
-          <w:hyperlink w:anchor="_Toc180072962" w:history="1">
+          <w:hyperlink w:anchor="_Toc182234868" w:history="1">
             <w:r>
               <w:rPr>
                 <w:rStyle w:val="Lienhypertexte"/>
@@ -608,7 +748,7 @@
                 <w:noProof/>
                 <w:webHidden/>
               </w:rPr>
-              <w:instrText xml:space="preserve"> PAGEREF _Toc180072962 \h </w:instrText>
+              <w:instrText xml:space="preserve"> PAGEREF _Toc182234868 \h </w:instrText>
             </w:r>
             <w:r>
               <w:rPr>
@@ -653,7 +793,7 @@
               <w:lang w:eastAsia="fr-FR"/>
             </w:rPr>
           </w:pPr>
-          <w:hyperlink w:anchor="_Toc180072963" w:history="1">
+          <w:hyperlink w:anchor="_Toc182234869" w:history="1">
             <w:r>
               <w:rPr>
                 <w:rStyle w:val="Lienhypertexte"/>
@@ -681,7 +821,7 @@
                 <w:noProof/>
                 <w:webHidden/>
               </w:rPr>
-              <w:instrText xml:space="preserve"> PAGEREF _Toc180072963 \h </w:instrText>
+              <w:instrText xml:space="preserve"> PAGEREF _Toc182234869 \h </w:instrText>
             </w:r>
             <w:r>
               <w:rPr>
@@ -726,7 +866,7 @@
               <w:lang w:eastAsia="fr-FR"/>
             </w:rPr>
           </w:pPr>
-          <w:hyperlink w:anchor="_Toc180072964" w:history="1">
+          <w:hyperlink w:anchor="_Toc182234870" w:history="1">
             <w:r>
               <w:rPr>
                 <w:rStyle w:val="Lienhypertexte"/>
@@ -754,7 +894,7 @@
                 <w:noProof/>
                 <w:webHidden/>
               </w:rPr>
-              <w:instrText xml:space="preserve"> PAGEREF _Toc180072964 \h </w:instrText>
+              <w:instrText xml:space="preserve"> PAGEREF _Toc182234870 \h </w:instrText>
             </w:r>
             <w:r>
               <w:rPr>
@@ -799,7 +939,7 @@
               <w:lang w:eastAsia="fr-FR"/>
             </w:rPr>
           </w:pPr>
-          <w:hyperlink w:anchor="_Toc180072965" w:history="1">
+          <w:hyperlink w:anchor="_Toc182234871" w:history="1">
             <w:r>
               <w:rPr>
                 <w:rStyle w:val="Lienhypertexte"/>
@@ -827,7 +967,7 @@
                 <w:noProof/>
                 <w:webHidden/>
               </w:rPr>
-              <w:instrText xml:space="preserve"> PAGEREF _Toc180072965 \h </w:instrText>
+              <w:instrText xml:space="preserve"> PAGEREF _Toc182234871 \h </w:instrText>
             </w:r>
             <w:r>
               <w:rPr>
@@ -872,7 +1012,7 @@
               <w:lang w:eastAsia="fr-FR"/>
             </w:rPr>
           </w:pPr>
-          <w:hyperlink w:anchor="_Toc180072966" w:history="1">
+          <w:hyperlink w:anchor="_Toc182234872" w:history="1">
             <w:r>
               <w:rPr>
                 <w:rStyle w:val="Lienhypertexte"/>
@@ -900,7 +1040,7 @@
                 <w:noProof/>
                 <w:webHidden/>
               </w:rPr>
-              <w:instrText xml:space="preserve"> PAGEREF _Toc180072966 \h </w:instrText>
+              <w:instrText xml:space="preserve"> PAGEREF _Toc182234872 \h </w:instrText>
             </w:r>
             <w:r>
               <w:rPr>
@@ -921,6 +1061,590 @@
                 <w:webHidden/>
               </w:rPr>
               <w:t>8</w:t>
+            </w:r>
+            <w:r>
+              <w:rPr>
+                <w:noProof/>
+                <w:webHidden/>
+              </w:rPr>
+              <w:fldChar w:fldCharType="end"/>
+            </w:r>
+          </w:hyperlink>
+        </w:p>
+        <w:p>
+          <w:pPr>
+            <w:pStyle w:val="TM1"/>
+            <w:tabs>
+              <w:tab w:val="right" w:leader="dot" w:pos="9060"/>
+            </w:tabs>
+            <w:rPr>
+              <w:rFonts w:eastAsiaTheme="minorEastAsia"/>
+              <w:noProof/>
+              <w:sz w:val="24"/>
+              <w:szCs w:val="24"/>
+              <w:lang w:eastAsia="fr-FR"/>
+            </w:rPr>
+          </w:pPr>
+          <w:hyperlink w:anchor="_Toc182234873" w:history="1">
+            <w:r>
+              <w:rPr>
+                <w:rStyle w:val="Lienhypertexte"/>
+                <w:noProof/>
+                <w:lang w:val="en-US"/>
+              </w:rPr>
+              <w:t>Activity diagram</w:t>
+            </w:r>
+            <w:r>
+              <w:rPr>
+                <w:noProof/>
+                <w:webHidden/>
+              </w:rPr>
+              <w:tab/>
+            </w:r>
+            <w:r>
+              <w:rPr>
+                <w:noProof/>
+                <w:webHidden/>
+              </w:rPr>
+              <w:fldChar w:fldCharType="begin"/>
+            </w:r>
+            <w:r>
+              <w:rPr>
+                <w:noProof/>
+                <w:webHidden/>
+              </w:rPr>
+              <w:instrText xml:space="preserve"> PAGEREF _Toc182234873 \h </w:instrText>
+            </w:r>
+            <w:r>
+              <w:rPr>
+                <w:noProof/>
+                <w:webHidden/>
+              </w:rPr>
+            </w:r>
+            <w:r>
+              <w:rPr>
+                <w:noProof/>
+                <w:webHidden/>
+              </w:rPr>
+              <w:fldChar w:fldCharType="separate"/>
+            </w:r>
+            <w:r>
+              <w:rPr>
+                <w:noProof/>
+                <w:webHidden/>
+              </w:rPr>
+              <w:t>9</w:t>
+            </w:r>
+            <w:r>
+              <w:rPr>
+                <w:noProof/>
+                <w:webHidden/>
+              </w:rPr>
+              <w:fldChar w:fldCharType="end"/>
+            </w:r>
+          </w:hyperlink>
+        </w:p>
+        <w:p>
+          <w:pPr>
+            <w:pStyle w:val="TM2"/>
+            <w:tabs>
+              <w:tab w:val="right" w:leader="dot" w:pos="9060"/>
+            </w:tabs>
+            <w:rPr>
+              <w:rFonts w:eastAsiaTheme="minorEastAsia"/>
+              <w:noProof/>
+              <w:sz w:val="24"/>
+              <w:szCs w:val="24"/>
+              <w:lang w:eastAsia="fr-FR"/>
+            </w:rPr>
+          </w:pPr>
+          <w:hyperlink w:anchor="_Toc182234874" w:history="1">
+            <w:r>
+              <w:rPr>
+                <w:rStyle w:val="Lienhypertexte"/>
+                <w:noProof/>
+                <w:lang w:val="en-US"/>
+              </w:rPr>
+              <w:t>Borrowing Process</w:t>
+            </w:r>
+            <w:r>
+              <w:rPr>
+                <w:noProof/>
+                <w:webHidden/>
+              </w:rPr>
+              <w:tab/>
+            </w:r>
+            <w:r>
+              <w:rPr>
+                <w:noProof/>
+                <w:webHidden/>
+              </w:rPr>
+              <w:fldChar w:fldCharType="begin"/>
+            </w:r>
+            <w:r>
+              <w:rPr>
+                <w:noProof/>
+                <w:webHidden/>
+              </w:rPr>
+              <w:instrText xml:space="preserve"> PAGEREF _Toc182234874 \h </w:instrText>
+            </w:r>
+            <w:r>
+              <w:rPr>
+                <w:noProof/>
+                <w:webHidden/>
+              </w:rPr>
+            </w:r>
+            <w:r>
+              <w:rPr>
+                <w:noProof/>
+                <w:webHidden/>
+              </w:rPr>
+              <w:fldChar w:fldCharType="separate"/>
+            </w:r>
+            <w:r>
+              <w:rPr>
+                <w:noProof/>
+                <w:webHidden/>
+              </w:rPr>
+              <w:t>9</w:t>
+            </w:r>
+            <w:r>
+              <w:rPr>
+                <w:noProof/>
+                <w:webHidden/>
+              </w:rPr>
+              <w:fldChar w:fldCharType="end"/>
+            </w:r>
+          </w:hyperlink>
+        </w:p>
+        <w:p>
+          <w:pPr>
+            <w:pStyle w:val="TM2"/>
+            <w:tabs>
+              <w:tab w:val="right" w:leader="dot" w:pos="9060"/>
+            </w:tabs>
+            <w:rPr>
+              <w:rFonts w:eastAsiaTheme="minorEastAsia"/>
+              <w:noProof/>
+              <w:sz w:val="24"/>
+              <w:szCs w:val="24"/>
+              <w:lang w:eastAsia="fr-FR"/>
+            </w:rPr>
+          </w:pPr>
+          <w:hyperlink w:anchor="_Toc182234875" w:history="1">
+            <w:r>
+              <w:rPr>
+                <w:rStyle w:val="Lienhypertexte"/>
+                <w:noProof/>
+                <w:lang w:val="en-US"/>
+              </w:rPr>
+              <w:t>User Management</w:t>
+            </w:r>
+            <w:r>
+              <w:rPr>
+                <w:noProof/>
+                <w:webHidden/>
+              </w:rPr>
+              <w:tab/>
+            </w:r>
+            <w:r>
+              <w:rPr>
+                <w:noProof/>
+                <w:webHidden/>
+              </w:rPr>
+              <w:fldChar w:fldCharType="begin"/>
+            </w:r>
+            <w:r>
+              <w:rPr>
+                <w:noProof/>
+                <w:webHidden/>
+              </w:rPr>
+              <w:instrText xml:space="preserve"> PAGEREF _Toc182234875 \h </w:instrText>
+            </w:r>
+            <w:r>
+              <w:rPr>
+                <w:noProof/>
+                <w:webHidden/>
+              </w:rPr>
+            </w:r>
+            <w:r>
+              <w:rPr>
+                <w:noProof/>
+                <w:webHidden/>
+              </w:rPr>
+              <w:fldChar w:fldCharType="separate"/>
+            </w:r>
+            <w:r>
+              <w:rPr>
+                <w:noProof/>
+                <w:webHidden/>
+              </w:rPr>
+              <w:t>10</w:t>
+            </w:r>
+            <w:r>
+              <w:rPr>
+                <w:noProof/>
+                <w:webHidden/>
+              </w:rPr>
+              <w:fldChar w:fldCharType="end"/>
+            </w:r>
+          </w:hyperlink>
+        </w:p>
+        <w:p>
+          <w:pPr>
+            <w:pStyle w:val="TM1"/>
+            <w:tabs>
+              <w:tab w:val="right" w:leader="dot" w:pos="9060"/>
+            </w:tabs>
+            <w:rPr>
+              <w:rFonts w:eastAsiaTheme="minorEastAsia"/>
+              <w:noProof/>
+              <w:sz w:val="24"/>
+              <w:szCs w:val="24"/>
+              <w:lang w:eastAsia="fr-FR"/>
+            </w:rPr>
+          </w:pPr>
+          <w:hyperlink w:anchor="_Toc182234876" w:history="1">
+            <w:r>
+              <w:rPr>
+                <w:rStyle w:val="Lienhypertexte"/>
+                <w:noProof/>
+                <w:lang w:val="en-US"/>
+              </w:rPr>
+              <w:t>Sequence diagrams</w:t>
+            </w:r>
+            <w:r>
+              <w:rPr>
+                <w:noProof/>
+                <w:webHidden/>
+              </w:rPr>
+              <w:tab/>
+            </w:r>
+            <w:r>
+              <w:rPr>
+                <w:noProof/>
+                <w:webHidden/>
+              </w:rPr>
+              <w:fldChar w:fldCharType="begin"/>
+            </w:r>
+            <w:r>
+              <w:rPr>
+                <w:noProof/>
+                <w:webHidden/>
+              </w:rPr>
+              <w:instrText xml:space="preserve"> PAGEREF _Toc182234876 \h </w:instrText>
+            </w:r>
+            <w:r>
+              <w:rPr>
+                <w:noProof/>
+                <w:webHidden/>
+              </w:rPr>
+            </w:r>
+            <w:r>
+              <w:rPr>
+                <w:noProof/>
+                <w:webHidden/>
+              </w:rPr>
+              <w:fldChar w:fldCharType="separate"/>
+            </w:r>
+            <w:r>
+              <w:rPr>
+                <w:noProof/>
+                <w:webHidden/>
+              </w:rPr>
+              <w:t>11</w:t>
+            </w:r>
+            <w:r>
+              <w:rPr>
+                <w:noProof/>
+                <w:webHidden/>
+              </w:rPr>
+              <w:fldChar w:fldCharType="end"/>
+            </w:r>
+          </w:hyperlink>
+        </w:p>
+        <w:p>
+          <w:pPr>
+            <w:pStyle w:val="TM2"/>
+            <w:tabs>
+              <w:tab w:val="right" w:leader="dot" w:pos="9060"/>
+            </w:tabs>
+            <w:rPr>
+              <w:rFonts w:eastAsiaTheme="minorEastAsia"/>
+              <w:noProof/>
+              <w:sz w:val="24"/>
+              <w:szCs w:val="24"/>
+              <w:lang w:eastAsia="fr-FR"/>
+            </w:rPr>
+          </w:pPr>
+          <w:hyperlink w:anchor="_Toc182234877" w:history="1">
+            <w:r>
+              <w:rPr>
+                <w:rStyle w:val="Lienhypertexte"/>
+                <w:noProof/>
+                <w:lang w:val="en-US"/>
+              </w:rPr>
+              <w:t>Book Filering</w:t>
+            </w:r>
+            <w:r>
+              <w:rPr>
+                <w:noProof/>
+                <w:webHidden/>
+              </w:rPr>
+              <w:tab/>
+            </w:r>
+            <w:r>
+              <w:rPr>
+                <w:noProof/>
+                <w:webHidden/>
+              </w:rPr>
+              <w:fldChar w:fldCharType="begin"/>
+            </w:r>
+            <w:r>
+              <w:rPr>
+                <w:noProof/>
+                <w:webHidden/>
+              </w:rPr>
+              <w:instrText xml:space="preserve"> PAGEREF _Toc182234877 \h </w:instrText>
+            </w:r>
+            <w:r>
+              <w:rPr>
+                <w:noProof/>
+                <w:webHidden/>
+              </w:rPr>
+            </w:r>
+            <w:r>
+              <w:rPr>
+                <w:noProof/>
+                <w:webHidden/>
+              </w:rPr>
+              <w:fldChar w:fldCharType="separate"/>
+            </w:r>
+            <w:r>
+              <w:rPr>
+                <w:noProof/>
+                <w:webHidden/>
+              </w:rPr>
+              <w:t>11</w:t>
+            </w:r>
+            <w:r>
+              <w:rPr>
+                <w:noProof/>
+                <w:webHidden/>
+              </w:rPr>
+              <w:fldChar w:fldCharType="end"/>
+            </w:r>
+          </w:hyperlink>
+        </w:p>
+        <w:p>
+          <w:pPr>
+            <w:pStyle w:val="TM2"/>
+            <w:tabs>
+              <w:tab w:val="right" w:leader="dot" w:pos="9060"/>
+            </w:tabs>
+            <w:rPr>
+              <w:rFonts w:eastAsiaTheme="minorEastAsia"/>
+              <w:noProof/>
+              <w:sz w:val="24"/>
+              <w:szCs w:val="24"/>
+              <w:lang w:eastAsia="fr-FR"/>
+            </w:rPr>
+          </w:pPr>
+          <w:hyperlink w:anchor="_Toc182234878" w:history="1">
+            <w:r>
+              <w:rPr>
+                <w:rStyle w:val="Lienhypertexte"/>
+                <w:noProof/>
+                <w:lang w:val="en-US"/>
+              </w:rPr>
+              <w:t>Login</w:t>
+            </w:r>
+            <w:r>
+              <w:rPr>
+                <w:noProof/>
+                <w:webHidden/>
+              </w:rPr>
+              <w:tab/>
+            </w:r>
+            <w:r>
+              <w:rPr>
+                <w:noProof/>
+                <w:webHidden/>
+              </w:rPr>
+              <w:fldChar w:fldCharType="begin"/>
+            </w:r>
+            <w:r>
+              <w:rPr>
+                <w:noProof/>
+                <w:webHidden/>
+              </w:rPr>
+              <w:instrText xml:space="preserve"> PAGEREF _Toc182234878 \h </w:instrText>
+            </w:r>
+            <w:r>
+              <w:rPr>
+                <w:noProof/>
+                <w:webHidden/>
+              </w:rPr>
+            </w:r>
+            <w:r>
+              <w:rPr>
+                <w:noProof/>
+                <w:webHidden/>
+              </w:rPr>
+              <w:fldChar w:fldCharType="separate"/>
+            </w:r>
+            <w:r>
+              <w:rPr>
+                <w:noProof/>
+                <w:webHidden/>
+              </w:rPr>
+              <w:t>12</w:t>
+            </w:r>
+            <w:r>
+              <w:rPr>
+                <w:noProof/>
+                <w:webHidden/>
+              </w:rPr>
+              <w:fldChar w:fldCharType="end"/>
+            </w:r>
+          </w:hyperlink>
+        </w:p>
+        <w:p>
+          <w:pPr>
+            <w:pStyle w:val="TM1"/>
+            <w:tabs>
+              <w:tab w:val="right" w:leader="dot" w:pos="9060"/>
+            </w:tabs>
+            <w:rPr>
+              <w:rFonts w:eastAsiaTheme="minorEastAsia"/>
+              <w:noProof/>
+              <w:sz w:val="24"/>
+              <w:szCs w:val="24"/>
+              <w:lang w:eastAsia="fr-FR"/>
+            </w:rPr>
+          </w:pPr>
+          <w:hyperlink w:anchor="_Toc182234879" w:history="1">
+            <w:r>
+              <w:rPr>
+                <w:rStyle w:val="Lienhypertexte"/>
+                <w:noProof/>
+                <w:lang w:val="en-US"/>
+              </w:rPr>
+              <w:t>Wireframe</w:t>
+            </w:r>
+            <w:r>
+              <w:rPr>
+                <w:noProof/>
+                <w:webHidden/>
+              </w:rPr>
+              <w:tab/>
+            </w:r>
+            <w:r>
+              <w:rPr>
+                <w:noProof/>
+                <w:webHidden/>
+              </w:rPr>
+              <w:fldChar w:fldCharType="begin"/>
+            </w:r>
+            <w:r>
+              <w:rPr>
+                <w:noProof/>
+                <w:webHidden/>
+              </w:rPr>
+              <w:instrText xml:space="preserve"> PAGEREF _Toc182234879 \h </w:instrText>
+            </w:r>
+            <w:r>
+              <w:rPr>
+                <w:noProof/>
+                <w:webHidden/>
+              </w:rPr>
+            </w:r>
+            <w:r>
+              <w:rPr>
+                <w:noProof/>
+                <w:webHidden/>
+              </w:rPr>
+              <w:fldChar w:fldCharType="separate"/>
+            </w:r>
+            <w:r>
+              <w:rPr>
+                <w:noProof/>
+                <w:webHidden/>
+              </w:rPr>
+              <w:t>13</w:t>
+            </w:r>
+            <w:r>
+              <w:rPr>
+                <w:noProof/>
+                <w:webHidden/>
+              </w:rPr>
+              <w:fldChar w:fldCharType="end"/>
+            </w:r>
+          </w:hyperlink>
+        </w:p>
+        <w:p>
+          <w:pPr>
+            <w:pStyle w:val="TM2"/>
+            <w:tabs>
+              <w:tab w:val="right" w:leader="dot" w:pos="9060"/>
+            </w:tabs>
+            <w:rPr>
+              <w:rFonts w:eastAsiaTheme="minorEastAsia"/>
+              <w:noProof/>
+              <w:sz w:val="24"/>
+              <w:szCs w:val="24"/>
+              <w:lang w:eastAsia="fr-FR"/>
+            </w:rPr>
+          </w:pPr>
+          <w:hyperlink w:anchor="_Toc182234880" w:history="1">
+            <w:r>
+              <w:rPr>
+                <w:rStyle w:val="Lienhypertexte"/>
+                <w:noProof/>
+                <w:lang w:val="en-US"/>
+              </w:rPr>
+              <w:t>Book list page</w:t>
+            </w:r>
+            <w:r>
+              <w:rPr>
+                <w:noProof/>
+                <w:webHidden/>
+              </w:rPr>
+              <w:tab/>
+            </w:r>
+            <w:r>
+              <w:rPr>
+                <w:noProof/>
+                <w:webHidden/>
+              </w:rPr>
+              <w:fldChar w:fldCharType="begin"/>
+            </w:r>
+            <w:r>
+              <w:rPr>
+                <w:noProof/>
+                <w:webHidden/>
+              </w:rPr>
+              <w:instrText xml:space="preserve"> PAGEREF _Toc182234880 \h </w:instrText>
+            </w:r>
+            <w:r>
+              <w:rPr>
+                <w:noProof/>
+                <w:webHidden/>
+              </w:rPr>
+            </w:r>
+            <w:r>
+              <w:rPr>
+                <w:noProof/>
+                <w:webHidden/>
+              </w:rPr>
+              <w:fldChar w:fldCharType="separate"/>
+            </w:r>
+            <w:r>
+              <w:rPr>
+                <w:noProof/>
+                <w:webHidden/>
+              </w:rPr>
+              <w:t>13</w:t>
             </w:r>
             <w:r>
               <w:rPr>
@@ -990,7 +1714,7 @@
           <w:lang w:val="en-US"/>
         </w:rPr>
       </w:pPr>
-      <w:bookmarkStart w:id="0" w:name="_Toc180072957"/>
+      <w:bookmarkStart w:id="0" w:name="_Toc182234862"/>
       <w:r>
         <w:rPr>
           <w:lang w:val="en-US"/>
@@ -1088,7 +1812,7 @@
           <w:lang w:val="en-US"/>
         </w:rPr>
       </w:pPr>
-      <w:bookmarkStart w:id="1" w:name="_Toc180072958"/>
+      <w:bookmarkStart w:id="1" w:name="_Toc182234863"/>
       <w:proofErr w:type="spellStart"/>
       <w:r>
         <w:rPr>
@@ -1103,7 +1827,32 @@
         </w:rPr>
         <w:t xml:space="preserve"> </w:t>
       </w:r>
+      <w:r>
+        <w:rPr>
+          <w:lang w:val="en-US"/>
+        </w:rPr>
+        <w:t>b</w:t>
+      </w:r>
+      <w:r>
+        <w:rPr>
+          <w:lang w:val="en-US"/>
+        </w:rPr>
+        <w:t>ook-borrowing Management</w:t>
+      </w:r>
       <w:bookmarkEnd w:id="1"/>
+    </w:p>
+    <w:p>
+      <w:pPr>
+        <w:rPr>
+          <w:lang w:val="en-US"/>
+        </w:rPr>
+      </w:pPr>
+      <w:r>
+        <w:rPr>
+          <w:lang w:val="en-US"/>
+        </w:rPr>
+        <w:t xml:space="preserve">Website for </w:t>
+      </w:r>
       <w:r>
         <w:rPr>
           <w:lang w:val="en-US"/>
@@ -1114,31 +1863,6 @@
         <w:rPr>
           <w:lang w:val="en-US"/>
         </w:rPr>
-        <w:t>ook-borrowing Management</w:t>
-      </w:r>
-    </w:p>
-    <w:p>
-      <w:pPr>
-        <w:rPr>
-          <w:lang w:val="en-US"/>
-        </w:rPr>
-      </w:pPr>
-      <w:r>
-        <w:rPr>
-          <w:lang w:val="en-US"/>
-        </w:rPr>
-        <w:t xml:space="preserve">Website for </w:t>
-      </w:r>
-      <w:r>
-        <w:rPr>
-          <w:lang w:val="en-US"/>
-        </w:rPr>
-        <w:t>b</w:t>
-      </w:r>
-      <w:r>
-        <w:rPr>
-          <w:lang w:val="en-US"/>
-        </w:rPr>
         <w:t>ook-borrowing</w:t>
       </w:r>
       <w:r>
@@ -1176,12 +1900,14 @@
           <w:lang w:val="en-US"/>
         </w:rPr>
       </w:pPr>
+      <w:bookmarkStart w:id="2" w:name="_Toc182234864"/>
       <w:r>
         <w:rPr>
           <w:lang w:val="en-US"/>
         </w:rPr>
         <w:t>Members</w:t>
       </w:r>
+      <w:bookmarkEnd w:id="2"/>
     </w:p>
     <w:p>
       <w:pPr>
@@ -1260,7 +1986,7 @@
           <w:lang w:val="en-US"/>
         </w:rPr>
       </w:pPr>
-      <w:bookmarkStart w:id="2" w:name="_Toc180072959"/>
+      <w:bookmarkStart w:id="3" w:name="_Toc182234865"/>
       <w:r>
         <w:rPr>
           <w:lang w:val="en-US"/>
@@ -1268,7 +1994,7 @@
         <w:lastRenderedPageBreak/>
         <w:t>Database diagrams</w:t>
       </w:r>
-      <w:bookmarkEnd w:id="2"/>
+      <w:bookmarkEnd w:id="3"/>
     </w:p>
     <w:p>
       <w:pPr>
@@ -1277,14 +2003,14 @@
           <w:lang w:val="en-US"/>
         </w:rPr>
       </w:pPr>
-      <w:bookmarkStart w:id="3" w:name="_Toc180072960"/>
+      <w:bookmarkStart w:id="4" w:name="_Toc182234866"/>
       <w:r>
         <w:rPr>
           <w:lang w:val="en-US"/>
         </w:rPr>
         <w:t>Entity-relationship diagram</w:t>
       </w:r>
-      <w:bookmarkEnd w:id="3"/>
+      <w:bookmarkEnd w:id="4"/>
     </w:p>
     <w:p>
       <w:pPr>
@@ -1360,14 +2086,14 @@
           <w:lang w:val="en-US"/>
         </w:rPr>
       </w:pPr>
-      <w:bookmarkStart w:id="4" w:name="_Toc180072961"/>
+      <w:bookmarkStart w:id="5" w:name="_Toc182234867"/>
       <w:r>
         <w:rPr>
           <w:lang w:val="en-US"/>
         </w:rPr>
         <w:t>Table structure diagram</w:t>
       </w:r>
-      <w:bookmarkEnd w:id="4"/>
+      <w:bookmarkEnd w:id="5"/>
     </w:p>
     <w:p>
       <w:pPr>
@@ -1430,7 +2156,7 @@
           <w:lang w:val="en-US"/>
         </w:rPr>
       </w:pPr>
-      <w:bookmarkStart w:id="5" w:name="_Toc180072962"/>
+      <w:bookmarkStart w:id="6" w:name="_Toc182234868"/>
       <w:r>
         <w:rPr>
           <w:lang w:val="en-US"/>
@@ -1452,7 +2178,7 @@
         </w:rPr>
         <w:t xml:space="preserve"> diagram</w:t>
       </w:r>
-      <w:bookmarkEnd w:id="5"/>
+      <w:bookmarkEnd w:id="6"/>
     </w:p>
     <w:p>
       <w:pPr>
@@ -1472,10 +2198,10 @@
           <w:noProof/>
         </w:rPr>
         <w:drawing>
-          <wp:inline distT="0" distB="0" distL="0" distR="0" wp14:anchorId="782F33EA" wp14:editId="7DE176EC">
-            <wp:extent cx="5795158" cy="3452815"/>
-            <wp:effectExtent l="0" t="0" r="0" b="0"/>
-            <wp:docPr id="356005706" name="Image 4"/>
+          <wp:inline distT="0" distB="0" distL="0" distR="0" wp14:anchorId="577A3E89" wp14:editId="5E986EBC">
+            <wp:extent cx="5759450" cy="6889750"/>
+            <wp:effectExtent l="0" t="0" r="0" b="6350"/>
+            <wp:docPr id="668580116" name="Image 5"/>
             <wp:cNvGraphicFramePr>
               <a:graphicFrameLocks xmlns:a="http://schemas.openxmlformats.org/drawingml/2006/main" noChangeAspect="1"/>
             </wp:cNvGraphicFramePr>
@@ -1483,7 +2209,7 @@
               <a:graphicData uri="http://schemas.openxmlformats.org/drawingml/2006/picture">
                 <pic:pic xmlns:pic="http://schemas.openxmlformats.org/drawingml/2006/picture">
                   <pic:nvPicPr>
-                    <pic:cNvPr id="0" name="Picture 7"/>
+                    <pic:cNvPr id="0" name="Picture 9"/>
                     <pic:cNvPicPr>
                       <a:picLocks noChangeAspect="1" noChangeArrowheads="1"/>
                     </pic:cNvPicPr>
@@ -1504,7 +2230,7 @@
                   <pic:spPr bwMode="auto">
                     <a:xfrm>
                       <a:off x="0" y="0"/>
-                      <a:ext cx="5826579" cy="3471536"/>
+                      <a:ext cx="5759450" cy="6889750"/>
                     </a:xfrm>
                     <a:prstGeom prst="rect">
                       <a:avLst/>
@@ -1534,13 +2260,6 @@
           <w:lang w:val="en-US"/>
         </w:rPr>
       </w:pPr>
-    </w:p>
-    <w:p>
-      <w:pPr>
-        <w:rPr>
-          <w:lang w:val="en-US"/>
-        </w:rPr>
-      </w:pPr>
       <w:r>
         <w:rPr>
           <w:lang w:val="en-US"/>
@@ -1555,7 +2274,7 @@
           <w:lang w:val="en-US"/>
         </w:rPr>
       </w:pPr>
-      <w:bookmarkStart w:id="6" w:name="_Toc180072963"/>
+      <w:bookmarkStart w:id="7" w:name="_Toc182234869"/>
       <w:r>
         <w:rPr>
           <w:lang w:val="en-US"/>
@@ -1563,7 +2282,7 @@
         <w:lastRenderedPageBreak/>
         <w:t>Use case diagrams</w:t>
       </w:r>
-      <w:bookmarkEnd w:id="6"/>
+      <w:bookmarkEnd w:id="7"/>
     </w:p>
     <w:p>
       <w:pPr>
@@ -1572,14 +2291,14 @@
           <w:lang w:val="en-US"/>
         </w:rPr>
       </w:pPr>
-      <w:bookmarkStart w:id="7" w:name="_Toc180072964"/>
+      <w:bookmarkStart w:id="8" w:name="_Toc182234870"/>
       <w:r>
         <w:rPr>
           <w:lang w:val="en-US"/>
         </w:rPr>
         <w:t>Borrowing Process Use Case Diagram</w:t>
       </w:r>
-      <w:bookmarkEnd w:id="7"/>
+      <w:bookmarkEnd w:id="8"/>
     </w:p>
     <w:p>
       <w:pPr>
@@ -1643,28 +2362,54 @@
     </w:p>
     <w:p>
       <w:pPr>
-        <w:rPr>
-          <w:lang w:val="en-US"/>
-        </w:rPr>
-      </w:pPr>
-      <w:r>
-        <w:rPr>
-          <w:lang w:val="en-US"/>
-        </w:rPr>
-        <w:t>- Actors: User, Admin</w:t>
-      </w:r>
-    </w:p>
-    <w:p>
-      <w:pPr>
-        <w:rPr>
-          <w:lang w:val="en-US"/>
-        </w:rPr>
-      </w:pPr>
-      <w:r>
-        <w:rPr>
-          <w:lang w:val="en-US"/>
-        </w:rPr>
-        <w:t>- Use Cases: Borrow Book, Reserve Book, Return Book, Check Book Availability, Extend</w:t>
+        <w:pStyle w:val="Paragraphedeliste"/>
+        <w:numPr>
+          <w:ilvl w:val="0"/>
+          <w:numId w:val="7"/>
+        </w:numPr>
+        <w:rPr>
+          <w:lang w:val="en-US"/>
+        </w:rPr>
+      </w:pPr>
+      <w:r>
+        <w:rPr>
+          <w:b/>
+          <w:bCs/>
+          <w:lang w:val="en-US"/>
+        </w:rPr>
+        <w:t>Actors</w:t>
+      </w:r>
+      <w:r>
+        <w:rPr>
+          <w:lang w:val="en-US"/>
+        </w:rPr>
+        <w:t>: User, Admin</w:t>
+      </w:r>
+    </w:p>
+    <w:p>
+      <w:pPr>
+        <w:pStyle w:val="Paragraphedeliste"/>
+        <w:numPr>
+          <w:ilvl w:val="0"/>
+          <w:numId w:val="7"/>
+        </w:numPr>
+        <w:rPr>
+          <w:lang w:val="en-US"/>
+        </w:rPr>
+      </w:pPr>
+      <w:r>
+        <w:rPr>
+          <w:b/>
+          <w:bCs/>
+          <w:lang w:val="en-US"/>
+        </w:rPr>
+        <w:t>Use Cases</w:t>
+      </w:r>
+      <w:r>
+        <w:rPr>
+          <w:lang w:val="en-US"/>
+        </w:rPr>
+        <w:t>: Borrow Book, Reserve Book, Return Book, Check Book Availability, Extend</w:t>
       </w:r>
       <w:r>
         <w:rPr>
@@ -1706,7 +2451,7 @@
           <w:lang w:val="en-US"/>
         </w:rPr>
       </w:pPr>
-      <w:bookmarkStart w:id="8" w:name="_Toc180072965"/>
+      <w:bookmarkStart w:id="9" w:name="_Toc182234871"/>
       <w:r>
         <w:rPr>
           <w:lang w:val="en-US"/>
@@ -1714,7 +2459,7 @@
         <w:lastRenderedPageBreak/>
         <w:t>Library and Book Management Use Case Diagram</w:t>
       </w:r>
-      <w:bookmarkEnd w:id="8"/>
+      <w:bookmarkEnd w:id="9"/>
     </w:p>
     <w:p>
       <w:pPr>
@@ -1778,28 +2523,54 @@
     </w:p>
     <w:p>
       <w:pPr>
-        <w:rPr>
-          <w:lang w:val="en-US"/>
-        </w:rPr>
-      </w:pPr>
-      <w:r>
-        <w:rPr>
-          <w:lang w:val="en-US"/>
-        </w:rPr>
-        <w:t>- Actors: Admin, User</w:t>
-      </w:r>
-    </w:p>
-    <w:p>
-      <w:pPr>
-        <w:rPr>
-          <w:lang w:val="en-US"/>
-        </w:rPr>
-      </w:pPr>
-      <w:r>
-        <w:rPr>
-          <w:lang w:val="en-US"/>
-        </w:rPr>
-        <w:t>- Use Cases: Add New Library (Admin), View Library Details, Add New Book (Admin), View Book Details, View books read in the past, Update Book Information (Admin), Update Library Information (Admin), Search for Books, Search for Libraries, View Borrowing Statistics (Admin).</w:t>
+        <w:pStyle w:val="Paragraphedeliste"/>
+        <w:numPr>
+          <w:ilvl w:val="0"/>
+          <w:numId w:val="4"/>
+        </w:numPr>
+        <w:rPr>
+          <w:lang w:val="en-US"/>
+        </w:rPr>
+      </w:pPr>
+      <w:r>
+        <w:rPr>
+          <w:b/>
+          <w:bCs/>
+          <w:lang w:val="en-US"/>
+        </w:rPr>
+        <w:t>Actors</w:t>
+      </w:r>
+      <w:r>
+        <w:rPr>
+          <w:lang w:val="en-US"/>
+        </w:rPr>
+        <w:t>: Admin, User</w:t>
+      </w:r>
+    </w:p>
+    <w:p>
+      <w:pPr>
+        <w:pStyle w:val="Paragraphedeliste"/>
+        <w:numPr>
+          <w:ilvl w:val="0"/>
+          <w:numId w:val="4"/>
+        </w:numPr>
+        <w:rPr>
+          <w:lang w:val="en-US"/>
+        </w:rPr>
+      </w:pPr>
+      <w:r>
+        <w:rPr>
+          <w:b/>
+          <w:bCs/>
+          <w:lang w:val="en-US"/>
+        </w:rPr>
+        <w:t>Use Cases</w:t>
+      </w:r>
+      <w:r>
+        <w:rPr>
+          <w:lang w:val="en-US"/>
+        </w:rPr>
+        <w:t>: Add New Library (Admin), View Library Details, Add New Book (Admin), View Book Details, View books read in the past, Update Book Information (Admin), Update Library Information (Admin), Search for Books, Search for Libraries, View Borrowing Statistics (Admin).</w:t>
       </w:r>
     </w:p>
     <w:p>
@@ -1829,7 +2600,7 @@
           <w:lang w:val="en-US"/>
         </w:rPr>
       </w:pPr>
-      <w:bookmarkStart w:id="9" w:name="_Toc180072966"/>
+      <w:bookmarkStart w:id="10" w:name="_Toc182234872"/>
       <w:r>
         <w:rPr>
           <w:lang w:val="en-US"/>
@@ -1837,7 +2608,7 @@
         <w:lastRenderedPageBreak/>
         <w:t>User Management Use Case Diagram:</w:t>
       </w:r>
-      <w:bookmarkEnd w:id="9"/>
+      <w:bookmarkEnd w:id="10"/>
     </w:p>
     <w:p>
       <w:pPr>
@@ -1901,43 +2672,913 @@
     </w:p>
     <w:p>
       <w:pPr>
-        <w:rPr>
-          <w:lang w:val="en-US"/>
-        </w:rPr>
-      </w:pPr>
-      <w:r>
-        <w:rPr>
-          <w:lang w:val="en-US"/>
-        </w:rPr>
-        <w:t>- Actors: Admin, User</w:t>
-      </w:r>
-    </w:p>
-    <w:p>
-      <w:pPr>
-        <w:rPr>
-          <w:lang w:val="en-US"/>
-        </w:rPr>
-      </w:pPr>
-      <w:r>
-        <w:rPr>
-          <w:lang w:val="en-US"/>
-        </w:rPr>
-        <w:t>- Use Cases: Register, Login, Update Profile, View User Details, Manage User Roles (Admin only), Delete Account, Manage Users (Admin only).</w:t>
-      </w:r>
-    </w:p>
-    <w:p>
-      <w:pPr>
-        <w:rPr>
-          <w:lang w:val="en-US"/>
-        </w:rPr>
-      </w:pPr>
-    </w:p>
-    <w:p>
-      <w:pPr>
-        <w:rPr>
-          <w:lang w:val="en-US"/>
-        </w:rPr>
-      </w:pPr>
+        <w:pStyle w:val="Paragraphedeliste"/>
+        <w:numPr>
+          <w:ilvl w:val="0"/>
+          <w:numId w:val="4"/>
+        </w:numPr>
+        <w:rPr>
+          <w:lang w:val="en-US"/>
+        </w:rPr>
+      </w:pPr>
+      <w:r>
+        <w:rPr>
+          <w:b/>
+          <w:bCs/>
+          <w:lang w:val="en-US"/>
+        </w:rPr>
+        <w:t>Actors</w:t>
+      </w:r>
+      <w:r>
+        <w:rPr>
+          <w:lang w:val="en-US"/>
+        </w:rPr>
+        <w:t>: Admin, User</w:t>
+      </w:r>
+    </w:p>
+    <w:p>
+      <w:pPr>
+        <w:pStyle w:val="Paragraphedeliste"/>
+        <w:numPr>
+          <w:ilvl w:val="0"/>
+          <w:numId w:val="4"/>
+        </w:numPr>
+        <w:rPr>
+          <w:lang w:val="en-US"/>
+        </w:rPr>
+      </w:pPr>
+      <w:r>
+        <w:rPr>
+          <w:b/>
+          <w:bCs/>
+          <w:lang w:val="en-US"/>
+        </w:rPr>
+        <w:t>Use Cases</w:t>
+      </w:r>
+      <w:r>
+        <w:rPr>
+          <w:lang w:val="en-US"/>
+        </w:rPr>
+        <w:t>: Register, Login, Update Profile, View User Details, Manage User Roles (Admin only), Delete Account, Manage Users (Admin only).</w:t>
+      </w:r>
+    </w:p>
+    <w:p>
+      <w:pPr>
+        <w:rPr>
+          <w:lang w:val="en-US"/>
+        </w:rPr>
+      </w:pPr>
+    </w:p>
+    <w:p>
+      <w:pPr>
+        <w:rPr>
+          <w:lang w:val="en-US"/>
+        </w:rPr>
+      </w:pPr>
+    </w:p>
+    <w:p>
+      <w:pPr>
+        <w:rPr>
+          <w:lang w:val="en-US"/>
+        </w:rPr>
+      </w:pPr>
+      <w:r>
+        <w:rPr>
+          <w:lang w:val="en-US"/>
+        </w:rPr>
+        <w:br w:type="page"/>
+      </w:r>
+    </w:p>
+    <w:p>
+      <w:pPr>
+        <w:pStyle w:val="Titre1"/>
+        <w:rPr>
+          <w:lang w:val="en-US"/>
+        </w:rPr>
+      </w:pPr>
+      <w:bookmarkStart w:id="11" w:name="_Toc182234873"/>
+      <w:r>
+        <w:rPr>
+          <w:lang w:val="en-US"/>
+        </w:rPr>
+        <w:lastRenderedPageBreak/>
+        <w:t>Activity diagram</w:t>
+      </w:r>
+      <w:bookmarkEnd w:id="11"/>
+    </w:p>
+    <w:p>
+      <w:pPr>
+        <w:rPr>
+          <w:lang w:val="en-US"/>
+        </w:rPr>
+      </w:pPr>
+    </w:p>
+    <w:p>
+      <w:pPr>
+        <w:pStyle w:val="Titre2"/>
+        <w:rPr>
+          <w:lang w:val="en-US"/>
+        </w:rPr>
+      </w:pPr>
+      <w:bookmarkStart w:id="12" w:name="_Toc182234874"/>
+      <w:r>
+        <w:rPr>
+          <w:noProof/>
+          <w:lang w:val="en-US"/>
+        </w:rPr>
+        <w:drawing>
+          <wp:anchor distT="0" distB="0" distL="114300" distR="114300" simplePos="0" relativeHeight="251659264" behindDoc="0" locked="0" layoutInCell="1" allowOverlap="1" wp14:anchorId="768E8CA5" wp14:editId="0A65DD41">
+            <wp:simplePos x="0" y="0"/>
+            <wp:positionH relativeFrom="column">
+              <wp:posOffset>-681990</wp:posOffset>
+            </wp:positionH>
+            <wp:positionV relativeFrom="paragraph">
+              <wp:posOffset>333375</wp:posOffset>
+            </wp:positionV>
+            <wp:extent cx="7134225" cy="5673725"/>
+            <wp:effectExtent l="0" t="0" r="9525" b="3175"/>
+            <wp:wrapTopAndBottom/>
+            <wp:docPr id="91787479" name="Image 1" descr="Une image contenant texte, diagramme, capture d’écran, ligne&#10;&#10;Description générée automatiquement"/>
+            <wp:cNvGraphicFramePr>
+              <a:graphicFrameLocks xmlns:a="http://schemas.openxmlformats.org/drawingml/2006/main" noChangeAspect="1"/>
+            </wp:cNvGraphicFramePr>
+            <a:graphic xmlns:a="http://schemas.openxmlformats.org/drawingml/2006/main">
+              <a:graphicData uri="http://schemas.openxmlformats.org/drawingml/2006/picture">
+                <pic:pic xmlns:pic="http://schemas.openxmlformats.org/drawingml/2006/picture">
+                  <pic:nvPicPr>
+                    <pic:cNvPr id="91787479" name="Image 1" descr="Une image contenant texte, diagramme, capture d’écran, ligne&#10;&#10;Description générée automatiquement"/>
+                    <pic:cNvPicPr/>
+                  </pic:nvPicPr>
+                  <pic:blipFill>
+                    <a:blip r:embed="rId15">
+                      <a:extLst>
+                        <a:ext uri="{28A0092B-C50C-407E-A947-70E740481C1C}">
+                          <a14:useLocalDpi xmlns:a14="http://schemas.microsoft.com/office/drawing/2010/main" val="0"/>
+                        </a:ext>
+                      </a:extLst>
+                    </a:blip>
+                    <a:stretch>
+                      <a:fillRect/>
+                    </a:stretch>
+                  </pic:blipFill>
+                  <pic:spPr>
+                    <a:xfrm>
+                      <a:off x="0" y="0"/>
+                      <a:ext cx="7134225" cy="5673725"/>
+                    </a:xfrm>
+                    <a:prstGeom prst="rect">
+                      <a:avLst/>
+                    </a:prstGeom>
+                  </pic:spPr>
+                </pic:pic>
+              </a:graphicData>
+            </a:graphic>
+            <wp14:sizeRelH relativeFrom="margin">
+              <wp14:pctWidth>0</wp14:pctWidth>
+            </wp14:sizeRelH>
+            <wp14:sizeRelV relativeFrom="margin">
+              <wp14:pctHeight>0</wp14:pctHeight>
+            </wp14:sizeRelV>
+          </wp:anchor>
+        </w:drawing>
+      </w:r>
+      <w:r>
+        <w:rPr>
+          <w:lang w:val="en-US"/>
+        </w:rPr>
+        <w:t>Borrowing Process</w:t>
+      </w:r>
+      <w:bookmarkEnd w:id="12"/>
+    </w:p>
+    <w:p>
+      <w:pPr>
+        <w:rPr>
+          <w:lang w:val="en-US"/>
+        </w:rPr>
+      </w:pPr>
+      <w:r>
+        <w:rPr>
+          <w:b/>
+          <w:bCs/>
+          <w:lang w:val="en-US"/>
+        </w:rPr>
+        <w:t>Actors</w:t>
+      </w:r>
+      <w:r>
+        <w:rPr>
+          <w:lang w:val="en-US"/>
+        </w:rPr>
+        <w:t xml:space="preserve">: </w:t>
+      </w:r>
+      <w:r>
+        <w:rPr>
+          <w:lang w:val="en-US"/>
+        </w:rPr>
+        <w:t>Admin, User</w:t>
+      </w:r>
+    </w:p>
+    <w:p>
+      <w:pPr>
+        <w:rPr>
+          <w:lang w:val="en-US"/>
+        </w:rPr>
+      </w:pPr>
+      <w:r>
+        <w:rPr>
+          <w:lang w:val="en-US"/>
+        </w:rPr>
+        <w:t xml:space="preserve">The </w:t>
+      </w:r>
+      <w:proofErr w:type="gramStart"/>
+      <w:r>
+        <w:rPr>
+          <w:lang w:val="en-US"/>
+        </w:rPr>
+        <w:t>Admin</w:t>
+      </w:r>
+      <w:proofErr w:type="gramEnd"/>
+      <w:r>
+        <w:rPr>
+          <w:lang w:val="en-US"/>
+        </w:rPr>
+        <w:t xml:space="preserve"> can initiate the process by creating a new book entry, which becomes accessible to the User for searching and borrowing. The User starts by searching for a book. If the book is available, the User can choose to borrow it or reserve it if needed. Once borrowed, the User must return the book on time. If returned late, a fine is imposed. The process also allows the User to borrow additional books after completing a transaction. Finally, the Admin manages the borrowing records to complete the process.</w:t>
+      </w:r>
+    </w:p>
+    <w:p>
+      <w:pPr>
+        <w:rPr>
+          <w:lang w:val="en-US"/>
+        </w:rPr>
+      </w:pPr>
+      <w:r>
+        <w:rPr>
+          <w:lang w:val="en-US"/>
+        </w:rPr>
+        <w:br w:type="page"/>
+      </w:r>
+    </w:p>
+    <w:p>
+      <w:pPr>
+        <w:pStyle w:val="Titre2"/>
+        <w:rPr>
+          <w:lang w:val="en-US"/>
+        </w:rPr>
+      </w:pPr>
+      <w:bookmarkStart w:id="13" w:name="_Toc182234875"/>
+      <w:r>
+        <w:rPr>
+          <w:noProof/>
+          <w:lang w:val="en-US"/>
+        </w:rPr>
+        <w:lastRenderedPageBreak/>
+        <w:drawing>
+          <wp:anchor distT="0" distB="0" distL="114300" distR="114300" simplePos="0" relativeHeight="251660288" behindDoc="0" locked="0" layoutInCell="1" allowOverlap="1" wp14:anchorId="37725A66" wp14:editId="5A6A6AFE">
+            <wp:simplePos x="0" y="0"/>
+            <wp:positionH relativeFrom="margin">
+              <wp:align>center</wp:align>
+            </wp:positionH>
+            <wp:positionV relativeFrom="paragraph">
+              <wp:posOffset>469900</wp:posOffset>
+            </wp:positionV>
+            <wp:extent cx="7211060" cy="5607050"/>
+            <wp:effectExtent l="0" t="0" r="8890" b="0"/>
+            <wp:wrapTopAndBottom/>
+            <wp:docPr id="1525341447" name="Image 1" descr="Une image contenant capture d’écran, diagramme, texte, ligne&#10;&#10;Description générée automatiquement"/>
+            <wp:cNvGraphicFramePr>
+              <a:graphicFrameLocks xmlns:a="http://schemas.openxmlformats.org/drawingml/2006/main" noChangeAspect="1"/>
+            </wp:cNvGraphicFramePr>
+            <a:graphic xmlns:a="http://schemas.openxmlformats.org/drawingml/2006/main">
+              <a:graphicData uri="http://schemas.openxmlformats.org/drawingml/2006/picture">
+                <pic:pic xmlns:pic="http://schemas.openxmlformats.org/drawingml/2006/picture">
+                  <pic:nvPicPr>
+                    <pic:cNvPr id="1525341447" name="Image 1" descr="Une image contenant capture d’écran, diagramme, texte, ligne&#10;&#10;Description générée automatiquement"/>
+                    <pic:cNvPicPr/>
+                  </pic:nvPicPr>
+                  <pic:blipFill>
+                    <a:blip r:embed="rId16">
+                      <a:extLst>
+                        <a:ext uri="{28A0092B-C50C-407E-A947-70E740481C1C}">
+                          <a14:useLocalDpi xmlns:a14="http://schemas.microsoft.com/office/drawing/2010/main" val="0"/>
+                        </a:ext>
+                      </a:extLst>
+                    </a:blip>
+                    <a:stretch>
+                      <a:fillRect/>
+                    </a:stretch>
+                  </pic:blipFill>
+                  <pic:spPr>
+                    <a:xfrm>
+                      <a:off x="0" y="0"/>
+                      <a:ext cx="7211060" cy="5607050"/>
+                    </a:xfrm>
+                    <a:prstGeom prst="rect">
+                      <a:avLst/>
+                    </a:prstGeom>
+                  </pic:spPr>
+                </pic:pic>
+              </a:graphicData>
+            </a:graphic>
+            <wp14:sizeRelH relativeFrom="margin">
+              <wp14:pctWidth>0</wp14:pctWidth>
+            </wp14:sizeRelH>
+            <wp14:sizeRelV relativeFrom="margin">
+              <wp14:pctHeight>0</wp14:pctHeight>
+            </wp14:sizeRelV>
+          </wp:anchor>
+        </w:drawing>
+      </w:r>
+      <w:r>
+        <w:rPr>
+          <w:lang w:val="en-US"/>
+        </w:rPr>
+        <w:t>User Management</w:t>
+      </w:r>
+      <w:bookmarkEnd w:id="13"/>
+    </w:p>
+    <w:p>
+      <w:pPr>
+        <w:rPr>
+          <w:lang w:val="en-US"/>
+        </w:rPr>
+      </w:pPr>
+      <w:r>
+        <w:rPr>
+          <w:b/>
+          <w:bCs/>
+          <w:lang w:val="en-US"/>
+        </w:rPr>
+        <w:t>Actors</w:t>
+      </w:r>
+      <w:r>
+        <w:rPr>
+          <w:lang w:val="en-US"/>
+        </w:rPr>
+        <w:t xml:space="preserve">: </w:t>
+      </w:r>
+      <w:r>
+        <w:rPr>
+          <w:lang w:val="en-US"/>
+        </w:rPr>
+        <w:t>Admin, User</w:t>
+      </w:r>
+    </w:p>
+    <w:p>
+      <w:pPr>
+        <w:rPr>
+          <w:lang w:val="en-US"/>
+        </w:rPr>
+      </w:pPr>
+      <w:r>
+        <w:rPr>
+          <w:lang w:val="en-US"/>
+        </w:rPr>
+        <w:t>For Users, the process begins by checking if they already have an account. If they don't, they are prompted to register. If an account exists, they proceed to log in. Once logged in, the User can view their profile details. If necessary, the profile can be updated or deleted, depending on the User's needs.</w:t>
+      </w:r>
+    </w:p>
+    <w:p>
+      <w:pPr>
+        <w:rPr>
+          <w:lang w:val="en-US"/>
+        </w:rPr>
+      </w:pPr>
+      <w:r>
+        <w:rPr>
+          <w:lang w:val="en-US"/>
+        </w:rPr>
+        <w:t>On the Admin side, they can search for users and manage user roles, ensuring proper access control within the system. The diagram shows the various pathways that can be followed depending on the User's actions, such as updating or deleting their profile, while also illustrating the admin's ability to oversee user roles and account management.</w:t>
+      </w:r>
+    </w:p>
+    <w:p>
+      <w:pPr>
+        <w:rPr>
+          <w:lang w:val="en-US"/>
+        </w:rPr>
+      </w:pPr>
+      <w:r>
+        <w:rPr>
+          <w:lang w:val="en-US"/>
+        </w:rPr>
+        <w:br w:type="page"/>
+      </w:r>
+    </w:p>
+    <w:p>
+      <w:pPr>
+        <w:pStyle w:val="Titre1"/>
+        <w:rPr>
+          <w:lang w:val="en-US"/>
+        </w:rPr>
+      </w:pPr>
+      <w:bookmarkStart w:id="14" w:name="_Toc182234876"/>
+      <w:r>
+        <w:rPr>
+          <w:lang w:val="en-US"/>
+        </w:rPr>
+        <w:lastRenderedPageBreak/>
+        <w:t>Sequence diagrams</w:t>
+      </w:r>
+      <w:bookmarkEnd w:id="14"/>
+    </w:p>
+    <w:p>
+      <w:pPr>
+        <w:rPr>
+          <w:lang w:val="en-US"/>
+        </w:rPr>
+      </w:pPr>
+    </w:p>
+    <w:p>
+      <w:pPr>
+        <w:pStyle w:val="Titre2"/>
+        <w:rPr>
+          <w:lang w:val="en-US"/>
+        </w:rPr>
+      </w:pPr>
+      <w:bookmarkStart w:id="15" w:name="_Toc182234877"/>
+      <w:r>
+        <w:rPr>
+          <w:lang w:val="en-US"/>
+        </w:rPr>
+        <w:drawing>
+          <wp:anchor distT="0" distB="0" distL="114300" distR="114300" simplePos="0" relativeHeight="251663360" behindDoc="0" locked="0" layoutInCell="1" allowOverlap="1" wp14:anchorId="225FF18E" wp14:editId="570C03B2">
+            <wp:simplePos x="0" y="0"/>
+            <wp:positionH relativeFrom="column">
+              <wp:posOffset>-805815</wp:posOffset>
+            </wp:positionH>
+            <wp:positionV relativeFrom="paragraph">
+              <wp:posOffset>323850</wp:posOffset>
+            </wp:positionV>
+            <wp:extent cx="7343775" cy="3648075"/>
+            <wp:effectExtent l="0" t="0" r="9525" b="9525"/>
+            <wp:wrapTopAndBottom/>
+            <wp:docPr id="827814363" name="Image 1" descr="Une image contenant texte, diagramme, ligne, Parallèle&#10;&#10;Description générée automatiquement"/>
+            <wp:cNvGraphicFramePr>
+              <a:graphicFrameLocks xmlns:a="http://schemas.openxmlformats.org/drawingml/2006/main" noChangeAspect="1"/>
+            </wp:cNvGraphicFramePr>
+            <a:graphic xmlns:a="http://schemas.openxmlformats.org/drawingml/2006/main">
+              <a:graphicData uri="http://schemas.openxmlformats.org/drawingml/2006/picture">
+                <pic:pic xmlns:pic="http://schemas.openxmlformats.org/drawingml/2006/picture">
+                  <pic:nvPicPr>
+                    <pic:cNvPr id="827814363" name="Image 1" descr="Une image contenant texte, diagramme, ligne, Parallèle&#10;&#10;Description générée automatiquement"/>
+                    <pic:cNvPicPr/>
+                  </pic:nvPicPr>
+                  <pic:blipFill>
+                    <a:blip r:embed="rId17">
+                      <a:extLst>
+                        <a:ext uri="{28A0092B-C50C-407E-A947-70E740481C1C}">
+                          <a14:useLocalDpi xmlns:a14="http://schemas.microsoft.com/office/drawing/2010/main" val="0"/>
+                        </a:ext>
+                      </a:extLst>
+                    </a:blip>
+                    <a:stretch>
+                      <a:fillRect/>
+                    </a:stretch>
+                  </pic:blipFill>
+                  <pic:spPr>
+                    <a:xfrm>
+                      <a:off x="0" y="0"/>
+                      <a:ext cx="7343775" cy="3648075"/>
+                    </a:xfrm>
+                    <a:prstGeom prst="rect">
+                      <a:avLst/>
+                    </a:prstGeom>
+                  </pic:spPr>
+                </pic:pic>
+              </a:graphicData>
+            </a:graphic>
+            <wp14:sizeRelH relativeFrom="margin">
+              <wp14:pctWidth>0</wp14:pctWidth>
+            </wp14:sizeRelH>
+            <wp14:sizeRelV relativeFrom="margin">
+              <wp14:pctHeight>0</wp14:pctHeight>
+            </wp14:sizeRelV>
+          </wp:anchor>
+        </w:drawing>
+      </w:r>
+      <w:r>
+        <w:rPr>
+          <w:lang w:val="en-US"/>
+        </w:rPr>
+        <w:t xml:space="preserve">Book </w:t>
+      </w:r>
+      <w:proofErr w:type="spellStart"/>
+      <w:r>
+        <w:rPr>
+          <w:lang w:val="en-US"/>
+        </w:rPr>
+        <w:t>Filering</w:t>
+      </w:r>
+      <w:bookmarkEnd w:id="15"/>
+      <w:proofErr w:type="spellEnd"/>
+    </w:p>
+    <w:p>
+      <w:pPr>
+        <w:rPr>
+          <w:lang w:val="en-US"/>
+        </w:rPr>
+      </w:pPr>
+    </w:p>
+    <w:p>
+      <w:pPr>
+        <w:rPr>
+          <w:lang w:val="en-US"/>
+        </w:rPr>
+      </w:pPr>
+      <w:r>
+        <w:rPr>
+          <w:lang w:val="en-US"/>
+        </w:rPr>
+        <w:t xml:space="preserve">The </w:t>
+      </w:r>
+      <w:r>
+        <w:rPr>
+          <w:lang w:val="en-US"/>
+        </w:rPr>
+        <w:t xml:space="preserve">Sequence </w:t>
+      </w:r>
+      <w:r>
+        <w:rPr>
+          <w:lang w:val="en-US"/>
+        </w:rPr>
+        <w:t xml:space="preserve">begins with the User initiating a </w:t>
+      </w:r>
+      <w:proofErr w:type="spellStart"/>
+      <w:proofErr w:type="gramStart"/>
+      <w:r>
+        <w:rPr>
+          <w:lang w:val="en-US"/>
+        </w:rPr>
+        <w:t>SearchForBook</w:t>
+      </w:r>
+      <w:proofErr w:type="spellEnd"/>
+      <w:r>
+        <w:rPr>
+          <w:lang w:val="en-US"/>
+        </w:rPr>
+        <w:t>(</w:t>
+      </w:r>
+      <w:proofErr w:type="gramEnd"/>
+      <w:r>
+        <w:rPr>
+          <w:lang w:val="en-US"/>
+        </w:rPr>
+        <w:t>) request in the Main Window View. The Main Window View then sends a request to retrieve a filtered list of books (</w:t>
+      </w:r>
+      <w:proofErr w:type="spellStart"/>
+      <w:proofErr w:type="gramStart"/>
+      <w:r>
+        <w:rPr>
+          <w:lang w:val="en-US"/>
+        </w:rPr>
+        <w:t>GetFilteredList</w:t>
+      </w:r>
+      <w:proofErr w:type="spellEnd"/>
+      <w:r>
+        <w:rPr>
+          <w:lang w:val="en-US"/>
+        </w:rPr>
+        <w:t>(</w:t>
+      </w:r>
+      <w:proofErr w:type="gramEnd"/>
+      <w:r>
+        <w:rPr>
+          <w:lang w:val="en-US"/>
+        </w:rPr>
+        <w:t xml:space="preserve">)) to the Book List component. If the filter criteria include an author, the Book List interacts with the Author List to apply </w:t>
+      </w:r>
+      <w:proofErr w:type="spellStart"/>
+      <w:proofErr w:type="gramStart"/>
+      <w:r>
+        <w:rPr>
+          <w:lang w:val="en-US"/>
+        </w:rPr>
+        <w:t>FilterByAuthor</w:t>
+      </w:r>
+      <w:proofErr w:type="spellEnd"/>
+      <w:r>
+        <w:rPr>
+          <w:lang w:val="en-US"/>
+        </w:rPr>
+        <w:t>(</w:t>
+      </w:r>
+      <w:proofErr w:type="gramEnd"/>
+      <w:r>
+        <w:rPr>
+          <w:lang w:val="en-US"/>
+        </w:rPr>
+        <w:t xml:space="preserve">), updating the list accordingly. Once filtered, the Book List updates, and the filtered list is </w:t>
+      </w:r>
+      <w:proofErr w:type="gramStart"/>
+      <w:r>
+        <w:rPr>
+          <w:lang w:val="en-US"/>
+        </w:rPr>
+        <w:t>returned back</w:t>
+      </w:r>
+      <w:proofErr w:type="gramEnd"/>
+      <w:r>
+        <w:rPr>
+          <w:lang w:val="en-US"/>
+        </w:rPr>
+        <w:t xml:space="preserve"> through the Main Window View to the User.</w:t>
+      </w:r>
+    </w:p>
+    <w:p>
+      <w:pPr>
+        <w:rPr>
+          <w:lang w:val="en-US"/>
+        </w:rPr>
+      </w:pPr>
+    </w:p>
+    <w:p>
+      <w:pPr>
+        <w:rPr>
+          <w:lang w:val="en-US"/>
+        </w:rPr>
+      </w:pPr>
+      <w:r>
+        <w:rPr>
+          <w:lang w:val="en-US"/>
+        </w:rPr>
+        <w:br w:type="page"/>
+      </w:r>
+    </w:p>
+    <w:p>
+      <w:pPr>
+        <w:pStyle w:val="Titre2"/>
+        <w:rPr>
+          <w:lang w:val="en-US"/>
+        </w:rPr>
+      </w:pPr>
+      <w:bookmarkStart w:id="16" w:name="_Toc182234878"/>
+      <w:r>
+        <w:rPr>
+          <w:lang w:val="en-US"/>
+        </w:rPr>
+        <w:lastRenderedPageBreak/>
+        <w:t>Login</w:t>
+      </w:r>
+      <w:bookmarkEnd w:id="16"/>
+    </w:p>
+    <w:p>
+      <w:pPr>
+        <w:rPr>
+          <w:lang w:val="en-US"/>
+        </w:rPr>
+      </w:pPr>
+    </w:p>
+    <w:p>
+      <w:pPr>
+        <w:rPr>
+          <w:lang w:val="en-US"/>
+        </w:rPr>
+      </w:pPr>
+      <w:r>
+        <w:rPr>
+          <w:noProof/>
+        </w:rPr>
+        <w:drawing>
+          <wp:inline distT="0" distB="0" distL="0" distR="0" wp14:anchorId="5A20B3C8" wp14:editId="45EFA58F">
+            <wp:extent cx="5759450" cy="5048250"/>
+            <wp:effectExtent l="0" t="0" r="0" b="0"/>
+            <wp:docPr id="757925477" name="Image 2" descr="Une image contenant texte, capture d’écran, diagramme, Parallèle&#10;&#10;Description générée automatiquement"/>
+            <wp:cNvGraphicFramePr>
+              <a:graphicFrameLocks xmlns:a="http://schemas.openxmlformats.org/drawingml/2006/main" noChangeAspect="1"/>
+            </wp:cNvGraphicFramePr>
+            <a:graphic xmlns:a="http://schemas.openxmlformats.org/drawingml/2006/main">
+              <a:graphicData uri="http://schemas.openxmlformats.org/drawingml/2006/picture">
+                <pic:pic xmlns:pic="http://schemas.openxmlformats.org/drawingml/2006/picture">
+                  <pic:nvPicPr>
+                    <pic:cNvPr id="757925477" name="Image 2" descr="Une image contenant texte, capture d’écran, diagramme, Parallèle&#10;&#10;Description générée automatiquement"/>
+                    <pic:cNvPicPr>
+                      <a:picLocks noChangeAspect="1" noChangeArrowheads="1"/>
+                    </pic:cNvPicPr>
+                  </pic:nvPicPr>
+                  <pic:blipFill>
+                    <a:blip r:embed="rId18">
+                      <a:extLst>
+                        <a:ext uri="{28A0092B-C50C-407E-A947-70E740481C1C}">
+                          <a14:useLocalDpi xmlns:a14="http://schemas.microsoft.com/office/drawing/2010/main" val="0"/>
+                        </a:ext>
+                      </a:extLst>
+                    </a:blip>
+                    <a:srcRect/>
+                    <a:stretch>
+                      <a:fillRect/>
+                    </a:stretch>
+                  </pic:blipFill>
+                  <pic:spPr bwMode="auto">
+                    <a:xfrm>
+                      <a:off x="0" y="0"/>
+                      <a:ext cx="5759450" cy="5048250"/>
+                    </a:xfrm>
+                    <a:prstGeom prst="rect">
+                      <a:avLst/>
+                    </a:prstGeom>
+                    <a:noFill/>
+                    <a:ln>
+                      <a:noFill/>
+                    </a:ln>
+                  </pic:spPr>
+                </pic:pic>
+              </a:graphicData>
+            </a:graphic>
+          </wp:inline>
+        </w:drawing>
+      </w:r>
+    </w:p>
+    <w:p>
+      <w:pPr>
+        <w:rPr>
+          <w:lang w:val="en-US"/>
+        </w:rPr>
+      </w:pPr>
+    </w:p>
+    <w:p>
+      <w:pPr>
+        <w:rPr>
+          <w:lang w:val="en-US"/>
+        </w:rPr>
+      </w:pPr>
+    </w:p>
+    <w:p>
+      <w:pPr>
+        <w:rPr>
+          <w:lang w:val="en-US"/>
+        </w:rPr>
+      </w:pPr>
+    </w:p>
+    <w:p>
+      <w:pPr>
+        <w:rPr>
+          <w:lang w:val="en-US"/>
+        </w:rPr>
+      </w:pPr>
+    </w:p>
+    <w:p>
+      <w:pPr>
+        <w:rPr>
+          <w:lang w:val="en-US"/>
+        </w:rPr>
+      </w:pPr>
+      <w:r>
+        <w:rPr>
+          <w:lang w:val="en-US"/>
+        </w:rPr>
+        <w:br w:type="page"/>
+      </w:r>
+    </w:p>
+    <w:p>
+      <w:pPr>
+        <w:pStyle w:val="Titre1"/>
+        <w:rPr>
+          <w:lang w:val="en-US"/>
+        </w:rPr>
+      </w:pPr>
+      <w:bookmarkStart w:id="17" w:name="_Toc182234879"/>
+      <w:r>
+        <w:rPr>
+          <w:lang w:val="en-US"/>
+        </w:rPr>
+        <w:lastRenderedPageBreak/>
+        <w:t>Wireframe</w:t>
+      </w:r>
+      <w:bookmarkEnd w:id="17"/>
+    </w:p>
+    <w:p>
+      <w:pPr>
+        <w:rPr>
+          <w:lang w:val="en-US"/>
+        </w:rPr>
+      </w:pPr>
+    </w:p>
+    <w:p>
+      <w:pPr>
+        <w:pStyle w:val="Titre2"/>
+      </w:pPr>
+      <w:r>
+        <w:t>Front page</w:t>
+      </w:r>
+    </w:p>
+    <w:p>
+      <w:r>
+        <w:rPr>
+          <w:noProof/>
+        </w:rPr>
+        <w:drawing>
+          <wp:inline distT="0" distB="0" distL="0" distR="0" wp14:anchorId="6708D363" wp14:editId="57AC81C3">
+            <wp:extent cx="5759450" cy="3164205"/>
+            <wp:effectExtent l="0" t="0" r="0" b="0"/>
+            <wp:docPr id="1275522409" name="Image 1" descr="Une image contenant capture d’écran, Rectangle, texte, diagramme&#10;&#10;Description générée automatiquement"/>
+            <wp:cNvGraphicFramePr>
+              <a:graphicFrameLocks xmlns:a="http://schemas.openxmlformats.org/drawingml/2006/main" noChangeAspect="1"/>
+            </wp:cNvGraphicFramePr>
+            <a:graphic xmlns:a="http://schemas.openxmlformats.org/drawingml/2006/main">
+              <a:graphicData uri="http://schemas.openxmlformats.org/drawingml/2006/picture">
+                <pic:pic xmlns:pic="http://schemas.openxmlformats.org/drawingml/2006/picture">
+                  <pic:nvPicPr>
+                    <pic:cNvPr id="1275522409" name="Image 1" descr="Une image contenant capture d’écran, Rectangle, texte, diagramme&#10;&#10;Description générée automatiquement"/>
+                    <pic:cNvPicPr/>
+                  </pic:nvPicPr>
+                  <pic:blipFill>
+                    <a:blip r:embed="rId19"/>
+                    <a:stretch>
+                      <a:fillRect/>
+                    </a:stretch>
+                  </pic:blipFill>
+                  <pic:spPr>
+                    <a:xfrm>
+                      <a:off x="0" y="0"/>
+                      <a:ext cx="5759450" cy="3164205"/>
+                    </a:xfrm>
+                    <a:prstGeom prst="rect">
+                      <a:avLst/>
+                    </a:prstGeom>
+                  </pic:spPr>
+                </pic:pic>
+              </a:graphicData>
+            </a:graphic>
+          </wp:inline>
+        </w:drawing>
+      </w:r>
+    </w:p>
+    <w:p/>
+    <w:p>
+      <w:pPr>
+        <w:pStyle w:val="Titre2"/>
+      </w:pPr>
+      <w:bookmarkStart w:id="18" w:name="_Toc182234880"/>
+      <w:r>
+        <w:t xml:space="preserve">Book </w:t>
+      </w:r>
+      <w:proofErr w:type="spellStart"/>
+      <w:r>
+        <w:t>list</w:t>
+      </w:r>
+      <w:proofErr w:type="spellEnd"/>
+      <w:r>
+        <w:t xml:space="preserve"> page</w:t>
+      </w:r>
+      <w:bookmarkEnd w:id="18"/>
+    </w:p>
+    <w:p>
+      <w:pPr>
+        <w:rPr>
+          <w:lang w:val="en-US"/>
+        </w:rPr>
+      </w:pPr>
+      <w:r>
+        <w:rPr>
+          <w:noProof/>
+          <w:lang w:val="en-US"/>
+        </w:rPr>
+        <w:drawing>
+          <wp:inline distT="0" distB="0" distL="0" distR="0" wp14:anchorId="4C47509C" wp14:editId="71A6CD6B">
+            <wp:extent cx="5759450" cy="3164205"/>
+            <wp:effectExtent l="0" t="0" r="0" b="0"/>
+            <wp:docPr id="1070423485" name="Image 1"/>
+            <wp:cNvGraphicFramePr>
+              <a:graphicFrameLocks xmlns:a="http://schemas.openxmlformats.org/drawingml/2006/main" noChangeAspect="1"/>
+            </wp:cNvGraphicFramePr>
+            <a:graphic xmlns:a="http://schemas.openxmlformats.org/drawingml/2006/main">
+              <a:graphicData uri="http://schemas.openxmlformats.org/drawingml/2006/picture">
+                <pic:pic xmlns:pic="http://schemas.openxmlformats.org/drawingml/2006/picture">
+                  <pic:nvPicPr>
+                    <pic:cNvPr id="1070423485" name=""/>
+                    <pic:cNvPicPr/>
+                  </pic:nvPicPr>
+                  <pic:blipFill>
+                    <a:blip r:embed="rId20"/>
+                    <a:stretch>
+                      <a:fillRect/>
+                    </a:stretch>
+                  </pic:blipFill>
+                  <pic:spPr>
+                    <a:xfrm>
+                      <a:off x="0" y="0"/>
+                      <a:ext cx="5759450" cy="3164205"/>
+                    </a:xfrm>
+                    <a:prstGeom prst="rect">
+                      <a:avLst/>
+                    </a:prstGeom>
+                  </pic:spPr>
+                </pic:pic>
+              </a:graphicData>
+            </a:graphic>
+          </wp:inline>
+        </w:drawing>
+      </w:r>
+    </w:p>
+    <w:p>
+      <w:pPr>
+        <w:rPr>
+          <w:lang w:val="en-US"/>
+        </w:rPr>
+      </w:pPr>
+      <w:r>
+        <w:rPr>
+          <w:lang w:val="en-US"/>
+        </w:rPr>
+        <w:br w:type="page"/>
+      </w:r>
     </w:p>
     <w:p>
       <w:pPr>
@@ -1947,10 +3588,9 @@
       </w:pPr>
     </w:p>
     <w:sectPr>
-      <w:headerReference w:type="default" r:id="rId15"/>
-      <w:footerReference w:type="default" r:id="rId16"/>
-      <w:headerReference w:type="first" r:id="rId17"/>
-      <w:footerReference w:type="first" r:id="rId18"/>
+      <w:headerReference w:type="default" r:id="rId21"/>
+      <w:footerReference w:type="default" r:id="rId22"/>
+      <w:headerReference w:type="first" r:id="rId23"/>
       <w:pgSz w:w="11906" w:h="16838" w:code="9"/>
       <w:pgMar w:top="1418" w:right="1418" w:bottom="1418" w:left="1418" w:header="709" w:footer="709" w:gutter="0"/>
       <w:cols w:space="708"/>
@@ -2003,73 +3643,6 @@
     </w:pPr>
     <w:r>
       <w:rPr>
-        <w:noProof/>
-      </w:rPr>
-      <w:drawing>
-        <wp:anchor distT="0" distB="0" distL="114300" distR="114300" simplePos="0" relativeHeight="251663360" behindDoc="0" locked="0" layoutInCell="1" allowOverlap="1" wp14:anchorId="7B87B67B" wp14:editId="33F48E21">
-          <wp:simplePos x="0" y="0"/>
-          <wp:positionH relativeFrom="column">
-            <wp:posOffset>-780415</wp:posOffset>
-          </wp:positionH>
-          <wp:positionV relativeFrom="paragraph">
-            <wp:posOffset>155045</wp:posOffset>
-          </wp:positionV>
-          <wp:extent cx="1954924" cy="638907"/>
-          <wp:effectExtent l="0" t="0" r="7620" b="8890"/>
-          <wp:wrapNone/>
-          <wp:docPr id="32328067" name="Image 5" descr="Une image contenant Police, logo, symbole, Graphique&#10;&#10;Description générée automatiquement"/>
-          <wp:cNvGraphicFramePr>
-            <a:graphicFrameLocks xmlns:a="http://schemas.openxmlformats.org/drawingml/2006/main" noChangeAspect="1"/>
-          </wp:cNvGraphicFramePr>
-          <a:graphic xmlns:a="http://schemas.openxmlformats.org/drawingml/2006/main">
-            <a:graphicData uri="http://schemas.openxmlformats.org/drawingml/2006/picture">
-              <pic:pic xmlns:pic="http://schemas.openxmlformats.org/drawingml/2006/picture">
-                <pic:nvPicPr>
-                  <pic:cNvPr id="32328067" name="Image 5" descr="Une image contenant Police, logo, symbole, Graphique&#10;&#10;Description générée automatiquement"/>
-                  <pic:cNvPicPr>
-                    <a:picLocks noChangeAspect="1" noChangeArrowheads="1"/>
-                  </pic:cNvPicPr>
-                </pic:nvPicPr>
-                <pic:blipFill>
-                  <a:blip r:embed="rId1">
-                    <a:extLst>
-                      <a:ext uri="{28A0092B-C50C-407E-A947-70E740481C1C}">
-                        <a14:useLocalDpi xmlns:a14="http://schemas.microsoft.com/office/drawing/2010/main" val="0"/>
-                      </a:ext>
-                    </a:extLst>
-                  </a:blip>
-                  <a:srcRect/>
-                  <a:stretch>
-                    <a:fillRect/>
-                  </a:stretch>
-                </pic:blipFill>
-                <pic:spPr bwMode="auto">
-                  <a:xfrm>
-                    <a:off x="0" y="0"/>
-                    <a:ext cx="1954924" cy="638907"/>
-                  </a:xfrm>
-                  <a:prstGeom prst="rect">
-                    <a:avLst/>
-                  </a:prstGeom>
-                  <a:noFill/>
-                  <a:ln>
-                    <a:noFill/>
-                  </a:ln>
-                </pic:spPr>
-              </pic:pic>
-            </a:graphicData>
-          </a:graphic>
-          <wp14:sizeRelH relativeFrom="margin">
-            <wp14:pctWidth>0</wp14:pctWidth>
-          </wp14:sizeRelH>
-          <wp14:sizeRelV relativeFrom="margin">
-            <wp14:pctHeight>0</wp14:pctHeight>
-          </wp14:sizeRelV>
-        </wp:anchor>
-      </w:drawing>
-    </w:r>
-    <w:r>
-      <w:rPr>
         <w:color w:val="7F7F7F" w:themeColor="text1" w:themeTint="80"/>
         <w:spacing w:val="60"/>
         <w:sz w:val="24"/>
@@ -2171,83 +3744,6 @@
 </w:ftr>
 </file>
 
-<file path=word/footer2.xml><?xml version="1.0" encoding="utf-8"?>
-<w:ftr xmlns:wpc="http://schemas.microsoft.com/office/word/2010/wordprocessingCanvas" xmlns:cx="http://schemas.microsoft.com/office/drawing/2014/chartex" xmlns:cx1="http://schemas.microsoft.com/office/drawing/2015/9/8/chartex" xmlns:cx2="http://schemas.microsoft.com/office/drawing/2015/10/21/chartex" xmlns:cx3="http://schemas.microsoft.com/office/drawing/2016/5/9/chartex" xmlns:cx4="http://schemas.microsoft.com/office/drawing/2016/5/10/chartex" xmlns:cx5="http://schemas.microsoft.com/office/drawing/2016/5/11/chartex" xmlns:cx6="http://schemas.microsoft.com/office/drawing/2016/5/12/chartex" xmlns:cx7="http://schemas.microsoft.com/office/drawing/2016/5/13/chartex" xmlns:cx8="http://schemas.microsoft.com/office/drawing/2016/5/14/chartex" xmlns:mc="http://schemas.openxmlformats.org/markup-compatibility/2006" xmlns:aink="http://schemas.microsoft.com/office/drawing/2016/ink" xmlns:am3d="http://schemas.microsoft.com/office/drawing/2017/model3d" xmlns:o="urn:schemas-microsoft-com:office:office" xmlns:oel="http://schemas.microsoft.com/office/2019/extlst" xmlns:r="http://schemas.openxmlformats.org/officeDocument/2006/relationships" xmlns:m="http://schemas.openxmlformats.org/officeDocument/2006/math" xmlns:v="urn:schemas-microsoft-com:vml" xmlns:wp14="http://schemas.microsoft.com/office/word/2010/wordprocessingDrawing" xmlns:wp="http://schemas.openxmlformats.org/drawingml/2006/wordprocessingDrawing" xmlns:w10="urn:schemas-microsoft-com:office:word" xmlns:w="http://schemas.openxmlformats.org/wordprocessingml/2006/main" xmlns:w14="http://schemas.microsoft.com/office/word/2010/wordml" xmlns:w15="http://schemas.microsoft.com/office/word/2012/wordml" xmlns:w16cex="http://schemas.microsoft.com/office/word/2018/wordml/cex" xmlns:w16cid="http://schemas.microsoft.com/office/word/2016/wordml/cid" xmlns:w16="http://schemas.microsoft.com/office/word/2018/wordml" xmlns:w16du="http://schemas.microsoft.com/office/word/2023/wordml/word16du" xmlns:w16sdtdh="http://schemas.microsoft.com/office/word/2020/wordml/sdtdatahash" xmlns:w16se="http://schemas.microsoft.com/office/word/2015/wordml/symex" xmlns:wpg="http://schemas.microsoft.com/office/word/2010/wordprocessingGroup" xmlns:wpi="http://schemas.microsoft.com/office/word/2010/wordprocessingInk" xmlns:wne="http://schemas.microsoft.com/office/word/2006/wordml" xmlns:wps="http://schemas.microsoft.com/office/word/2010/wordprocessingShape" mc:Ignorable="w14 w15 w16se w16cid w16 w16cex w16sdtdh w16du wp14">
-  <w:p>
-    <w:pPr>
-      <w:pStyle w:val="Pieddepage"/>
-    </w:pPr>
-    <w:r>
-      <w:rPr>
-        <w:noProof/>
-      </w:rPr>
-      <w:drawing>
-        <wp:anchor distT="0" distB="0" distL="114300" distR="114300" simplePos="0" relativeHeight="251661312" behindDoc="0" locked="0" layoutInCell="1" allowOverlap="1" wp14:anchorId="6F237510" wp14:editId="21FDFB62">
-          <wp:simplePos x="0" y="0"/>
-          <wp:positionH relativeFrom="column">
-            <wp:posOffset>-585119</wp:posOffset>
-          </wp:positionH>
-          <wp:positionV relativeFrom="paragraph">
-            <wp:posOffset>-131104</wp:posOffset>
-          </wp:positionV>
-          <wp:extent cx="1954924" cy="638907"/>
-          <wp:effectExtent l="0" t="0" r="7620" b="8890"/>
-          <wp:wrapNone/>
-          <wp:docPr id="946403315" name="Image 5"/>
-          <wp:cNvGraphicFramePr>
-            <a:graphicFrameLocks xmlns:a="http://schemas.openxmlformats.org/drawingml/2006/main" noChangeAspect="1"/>
-          </wp:cNvGraphicFramePr>
-          <a:graphic xmlns:a="http://schemas.openxmlformats.org/drawingml/2006/main">
-            <a:graphicData uri="http://schemas.openxmlformats.org/drawingml/2006/picture">
-              <pic:pic xmlns:pic="http://schemas.openxmlformats.org/drawingml/2006/picture">
-                <pic:nvPicPr>
-                  <pic:cNvPr id="0" name="Picture 8"/>
-                  <pic:cNvPicPr>
-                    <a:picLocks noChangeAspect="1" noChangeArrowheads="1"/>
-                  </pic:cNvPicPr>
-                </pic:nvPicPr>
-                <pic:blipFill>
-                  <a:blip r:embed="rId1">
-                    <a:extLst>
-                      <a:ext uri="{28A0092B-C50C-407E-A947-70E740481C1C}">
-                        <a14:useLocalDpi xmlns:a14="http://schemas.microsoft.com/office/drawing/2010/main" val="0"/>
-                      </a:ext>
-                    </a:extLst>
-                  </a:blip>
-                  <a:srcRect/>
-                  <a:stretch>
-                    <a:fillRect/>
-                  </a:stretch>
-                </pic:blipFill>
-                <pic:spPr bwMode="auto">
-                  <a:xfrm>
-                    <a:off x="0" y="0"/>
-                    <a:ext cx="1972661" cy="644704"/>
-                  </a:xfrm>
-                  <a:prstGeom prst="rect">
-                    <a:avLst/>
-                  </a:prstGeom>
-                  <a:noFill/>
-                  <a:ln>
-                    <a:noFill/>
-                  </a:ln>
-                </pic:spPr>
-              </pic:pic>
-            </a:graphicData>
-          </a:graphic>
-          <wp14:sizeRelH relativeFrom="margin">
-            <wp14:pctWidth>0</wp14:pctWidth>
-          </wp14:sizeRelH>
-          <wp14:sizeRelV relativeFrom="margin">
-            <wp14:pctHeight>0</wp14:pctHeight>
-          </wp14:sizeRelV>
-        </wp:anchor>
-      </w:drawing>
-    </w:r>
-  </w:p>
-</w:ftr>
-</file>
-
 <file path=word/footnotes.xml><?xml version="1.0" encoding="utf-8"?>
 <w:footnotes xmlns:wpc="http://schemas.microsoft.com/office/word/2010/wordprocessingCanvas" xmlns:cx="http://schemas.microsoft.com/office/drawing/2014/chartex" xmlns:cx1="http://schemas.microsoft.com/office/drawing/2015/9/8/chartex" xmlns:cx2="http://schemas.microsoft.com/office/drawing/2015/10/21/chartex" xmlns:cx3="http://schemas.microsoft.com/office/drawing/2016/5/9/chartex" xmlns:cx4="http://schemas.microsoft.com/office/drawing/2016/5/10/chartex" xmlns:cx5="http://schemas.microsoft.com/office/drawing/2016/5/11/chartex" xmlns:cx6="http://schemas.microsoft.com/office/drawing/2016/5/12/chartex" xmlns:cx7="http://schemas.microsoft.com/office/drawing/2016/5/13/chartex" xmlns:cx8="http://schemas.microsoft.com/office/drawing/2016/5/14/chartex" xmlns:mc="http://schemas.openxmlformats.org/markup-compatibility/2006" xmlns:aink="http://schemas.microsoft.com/office/drawing/2016/ink" xmlns:am3d="http://schemas.microsoft.com/office/drawing/2017/model3d" xmlns:o="urn:schemas-microsoft-com:office:office" xmlns:oel="http://schemas.microsoft.com/office/2019/extlst" xmlns:r="http://schemas.openxmlformats.org/officeDocument/2006/relationships" xmlns:m="http://schemas.openxmlformats.org/officeDocument/2006/math" xmlns:v="urn:schemas-microsoft-com:vml" xmlns:wp14="http://schemas.microsoft.com/office/word/2010/wordprocessingDrawing" xmlns:wp="http://schemas.openxmlformats.org/drawingml/2006/wordprocessingDrawing" xmlns:w10="urn:schemas-microsoft-com:office:word" xmlns:w="http://schemas.openxmlformats.org/wordprocessingml/2006/main" xmlns:w14="http://schemas.microsoft.com/office/word/2010/wordml" xmlns:w15="http://schemas.microsoft.com/office/word/2012/wordml" xmlns:w16cex="http://schemas.microsoft.com/office/word/2018/wordml/cex" xmlns:w16cid="http://schemas.microsoft.com/office/word/2016/wordml/cid" xmlns:w16="http://schemas.microsoft.com/office/word/2018/wordml" xmlns:w16du="http://schemas.microsoft.com/office/word/2023/wordml/word16du" xmlns:w16sdtdh="http://schemas.microsoft.com/office/word/2020/wordml/sdtdatahash" xmlns:w16se="http://schemas.microsoft.com/office/word/2015/wordml/symex" xmlns:wpg="http://schemas.microsoft.com/office/word/2010/wordprocessingGroup" xmlns:wpi="http://schemas.microsoft.com/office/word/2010/wordprocessingInk" xmlns:wne="http://schemas.microsoft.com/office/word/2006/wordml" xmlns:wps="http://schemas.microsoft.com/office/word/2010/wordprocessingShape" mc:Ignorable="w14 w15 w16se w16cid w16 w16cex w16sdtdh w16du wp14">
   <w:footnote w:type="separator" w:id="-1">
@@ -2284,85 +3780,18 @@
     </w:pPr>
     <w:r>
       <w:rPr>
-        <w:noProof/>
-      </w:rPr>
-      <w:drawing>
-        <wp:anchor distT="0" distB="0" distL="114300" distR="114300" simplePos="0" relativeHeight="251660288" behindDoc="0" locked="0" layoutInCell="1" allowOverlap="1" wp14:anchorId="48F334C9" wp14:editId="60696F82">
-          <wp:simplePos x="0" y="0"/>
-          <wp:positionH relativeFrom="page">
-            <wp:posOffset>5478170</wp:posOffset>
-          </wp:positionH>
-          <wp:positionV relativeFrom="paragraph">
-            <wp:posOffset>-590880</wp:posOffset>
-          </wp:positionV>
-          <wp:extent cx="2096770" cy="1252231"/>
-          <wp:effectExtent l="0" t="0" r="0" b="0"/>
-          <wp:wrapNone/>
-          <wp:docPr id="1547151521" name="Image 4" descr="Une image contenant texte, Police, Graphique, logo&#10;&#10;Description générée automatiquement"/>
-          <wp:cNvGraphicFramePr>
-            <a:graphicFrameLocks xmlns:a="http://schemas.openxmlformats.org/drawingml/2006/main" noChangeAspect="1"/>
-          </wp:cNvGraphicFramePr>
-          <a:graphic xmlns:a="http://schemas.openxmlformats.org/drawingml/2006/main">
-            <a:graphicData uri="http://schemas.openxmlformats.org/drawingml/2006/picture">
-              <pic:pic xmlns:pic="http://schemas.openxmlformats.org/drawingml/2006/picture">
-                <pic:nvPicPr>
-                  <pic:cNvPr id="1547151521" name="Image 4" descr="Une image contenant texte, Police, Graphique, logo&#10;&#10;Description générée automatiquement"/>
-                  <pic:cNvPicPr>
-                    <a:picLocks noChangeAspect="1" noChangeArrowheads="1"/>
-                  </pic:cNvPicPr>
-                </pic:nvPicPr>
-                <pic:blipFill>
-                  <a:blip r:embed="rId1">
-                    <a:extLst>
-                      <a:ext uri="{28A0092B-C50C-407E-A947-70E740481C1C}">
-                        <a14:useLocalDpi xmlns:a14="http://schemas.microsoft.com/office/drawing/2010/main" val="0"/>
-                      </a:ext>
-                    </a:extLst>
-                  </a:blip>
-                  <a:srcRect/>
-                  <a:stretch>
-                    <a:fillRect/>
-                  </a:stretch>
-                </pic:blipFill>
-                <pic:spPr bwMode="auto">
-                  <a:xfrm>
-                    <a:off x="0" y="0"/>
-                    <a:ext cx="2096770" cy="1252231"/>
-                  </a:xfrm>
-                  <a:prstGeom prst="rect">
-                    <a:avLst/>
-                  </a:prstGeom>
-                  <a:noFill/>
-                  <a:ln>
-                    <a:noFill/>
-                  </a:ln>
-                </pic:spPr>
-              </pic:pic>
-            </a:graphicData>
-          </a:graphic>
-          <wp14:sizeRelH relativeFrom="margin">
-            <wp14:pctWidth>0</wp14:pctWidth>
-          </wp14:sizeRelH>
-          <wp14:sizeRelV relativeFrom="margin">
-            <wp14:pctHeight>0</wp14:pctHeight>
-          </wp14:sizeRelV>
-        </wp:anchor>
-      </w:drawing>
-    </w:r>
-    <w:r>
-      <w:rPr>
         <w:color w:val="7F7F7F" w:themeColor="text1" w:themeTint="80"/>
       </w:rPr>
       <w:t xml:space="preserve">LAURENT Sacha – </w:t>
     </w:r>
-    <w:bookmarkStart w:id="10" w:name="_Hlk180072700"/>
+    <w:bookmarkStart w:id="19" w:name="_Hlk180072700"/>
     <w:r>
       <w:rPr>
         <w:color w:val="7F7F7F" w:themeColor="text1" w:themeTint="80"/>
       </w:rPr>
       <w:t>SIMON Eliot</w:t>
     </w:r>
-    <w:bookmarkEnd w:id="10"/>
+    <w:bookmarkEnd w:id="19"/>
   </w:p>
 </w:hdr>
 </file>
@@ -2378,74 +3807,6 @@
     </w:pPr>
     <w:r>
       <w:rPr>
-        <w:noProof/>
-        <w:color w:val="7F7F7F" w:themeColor="text1" w:themeTint="80"/>
-      </w:rPr>
-      <w:drawing>
-        <wp:anchor distT="0" distB="0" distL="114300" distR="114300" simplePos="0" relativeHeight="251658240" behindDoc="0" locked="0" layoutInCell="1" allowOverlap="1" wp14:anchorId="6B7719B6" wp14:editId="03CAF461">
-          <wp:simplePos x="0" y="0"/>
-          <wp:positionH relativeFrom="margin">
-            <wp:posOffset>4774584</wp:posOffset>
-          </wp:positionH>
-          <wp:positionV relativeFrom="paragraph">
-            <wp:posOffset>-641283</wp:posOffset>
-          </wp:positionV>
-          <wp:extent cx="2096770" cy="1252231"/>
-          <wp:effectExtent l="0" t="0" r="0" b="0"/>
-          <wp:wrapNone/>
-          <wp:docPr id="57983763" name="Image 4"/>
-          <wp:cNvGraphicFramePr>
-            <a:graphicFrameLocks xmlns:a="http://schemas.openxmlformats.org/drawingml/2006/main" noChangeAspect="1"/>
-          </wp:cNvGraphicFramePr>
-          <a:graphic xmlns:a="http://schemas.openxmlformats.org/drawingml/2006/main">
-            <a:graphicData uri="http://schemas.openxmlformats.org/drawingml/2006/picture">
-              <pic:pic xmlns:pic="http://schemas.openxmlformats.org/drawingml/2006/picture">
-                <pic:nvPicPr>
-                  <pic:cNvPr id="0" name="Picture 7"/>
-                  <pic:cNvPicPr>
-                    <a:picLocks noChangeAspect="1" noChangeArrowheads="1"/>
-                  </pic:cNvPicPr>
-                </pic:nvPicPr>
-                <pic:blipFill>
-                  <a:blip r:embed="rId1">
-                    <a:extLst>
-                      <a:ext uri="{28A0092B-C50C-407E-A947-70E740481C1C}">
-                        <a14:useLocalDpi xmlns:a14="http://schemas.microsoft.com/office/drawing/2010/main" val="0"/>
-                      </a:ext>
-                    </a:extLst>
-                  </a:blip>
-                  <a:srcRect/>
-                  <a:stretch>
-                    <a:fillRect/>
-                  </a:stretch>
-                </pic:blipFill>
-                <pic:spPr bwMode="auto">
-                  <a:xfrm>
-                    <a:off x="0" y="0"/>
-                    <a:ext cx="2096770" cy="1252231"/>
-                  </a:xfrm>
-                  <a:prstGeom prst="rect">
-                    <a:avLst/>
-                  </a:prstGeom>
-                  <a:noFill/>
-                  <a:ln>
-                    <a:noFill/>
-                  </a:ln>
-                </pic:spPr>
-              </pic:pic>
-            </a:graphicData>
-          </a:graphic>
-          <wp14:sizeRelH relativeFrom="margin">
-            <wp14:pctWidth>0</wp14:pctWidth>
-          </wp14:sizeRelH>
-          <wp14:sizeRelV relativeFrom="margin">
-            <wp14:pctHeight>0</wp14:pctHeight>
-          </wp14:sizeRelV>
-        </wp:anchor>
-      </w:drawing>
-    </w:r>
-    <w:r>
-      <w:rPr>
         <w:color w:val="7F7F7F" w:themeColor="text1" w:themeTint="80"/>
       </w:rPr>
       <w:t>LAURENT Sacha – SIMON Eliot</w:t>
@@ -2457,6 +3818,118 @@
 <file path=word/numbering.xml><?xml version="1.0" encoding="utf-8"?>
 <w:numbering xmlns:wpc="http://schemas.microsoft.com/office/word/2010/wordprocessingCanvas" xmlns:cx="http://schemas.microsoft.com/office/drawing/2014/chartex" xmlns:cx1="http://schemas.microsoft.com/office/drawing/2015/9/8/chartex" xmlns:cx2="http://schemas.microsoft.com/office/drawing/2015/10/21/chartex" xmlns:cx3="http://schemas.microsoft.com/office/drawing/2016/5/9/chartex" xmlns:cx4="http://schemas.microsoft.com/office/drawing/2016/5/10/chartex" xmlns:cx5="http://schemas.microsoft.com/office/drawing/2016/5/11/chartex" xmlns:cx6="http://schemas.microsoft.com/office/drawing/2016/5/12/chartex" xmlns:cx7="http://schemas.microsoft.com/office/drawing/2016/5/13/chartex" xmlns:cx8="http://schemas.microsoft.com/office/drawing/2016/5/14/chartex" xmlns:mc="http://schemas.openxmlformats.org/markup-compatibility/2006" xmlns:aink="http://schemas.microsoft.com/office/drawing/2016/ink" xmlns:am3d="http://schemas.microsoft.com/office/drawing/2017/model3d" xmlns:o="urn:schemas-microsoft-com:office:office" xmlns:oel="http://schemas.microsoft.com/office/2019/extlst" xmlns:r="http://schemas.openxmlformats.org/officeDocument/2006/relationships" xmlns:m="http://schemas.openxmlformats.org/officeDocument/2006/math" xmlns:v="urn:schemas-microsoft-com:vml" xmlns:wp14="http://schemas.microsoft.com/office/word/2010/wordprocessingDrawing" xmlns:wp="http://schemas.openxmlformats.org/drawingml/2006/wordprocessingDrawing" xmlns:w10="urn:schemas-microsoft-com:office:word" xmlns:w="http://schemas.openxmlformats.org/wordprocessingml/2006/main" xmlns:w14="http://schemas.microsoft.com/office/word/2010/wordml" xmlns:w15="http://schemas.microsoft.com/office/word/2012/wordml" xmlns:w16cex="http://schemas.microsoft.com/office/word/2018/wordml/cex" xmlns:w16cid="http://schemas.microsoft.com/office/word/2016/wordml/cid" xmlns:w16="http://schemas.microsoft.com/office/word/2018/wordml" xmlns:w16du="http://schemas.microsoft.com/office/word/2023/wordml/word16du" xmlns:w16sdtdh="http://schemas.microsoft.com/office/word/2020/wordml/sdtdatahash" xmlns:w16se="http://schemas.microsoft.com/office/word/2015/wordml/symex" xmlns:wpg="http://schemas.microsoft.com/office/word/2010/wordprocessingGroup" xmlns:wpi="http://schemas.microsoft.com/office/word/2010/wordprocessingInk" xmlns:wne="http://schemas.microsoft.com/office/word/2006/wordml" xmlns:wps="http://schemas.microsoft.com/office/word/2010/wordprocessingShape" mc:Ignorable="w14 w15 w16se w16cid w16 w16cex w16sdtdh w16du wp14">
   <w:abstractNum w:abstractNumId="0" w15:restartNumberingAfterBreak="0">
+    <w:nsid w:val="053F6202"/>
+    <w:multiLevelType w:val="hybridMultilevel"/>
+    <w:tmpl w:val="4A2E4C9C"/>
+    <w:lvl w:ilvl="0" w:tplc="61989F4A">
+      <w:numFmt w:val="bullet"/>
+      <w:lvlText w:val="-"/>
+      <w:lvlJc w:val="left"/>
+      <w:pPr>
+        <w:ind w:left="720" w:hanging="360"/>
+      </w:pPr>
+      <w:rPr>
+        <w:rFonts w:ascii="Aptos" w:eastAsiaTheme="minorHAnsi" w:hAnsi="Aptos" w:cstheme="minorBidi" w:hint="default"/>
+      </w:rPr>
+    </w:lvl>
+    <w:lvl w:ilvl="1" w:tplc="040C0003" w:tentative="1">
+      <w:start w:val="1"/>
+      <w:numFmt w:val="bullet"/>
+      <w:lvlText w:val="o"/>
+      <w:lvlJc w:val="left"/>
+      <w:pPr>
+        <w:ind w:left="1440" w:hanging="360"/>
+      </w:pPr>
+      <w:rPr>
+        <w:rFonts w:ascii="Courier New" w:hAnsi="Courier New" w:cs="Courier New" w:hint="default"/>
+      </w:rPr>
+    </w:lvl>
+    <w:lvl w:ilvl="2" w:tplc="040C0005" w:tentative="1">
+      <w:start w:val="1"/>
+      <w:numFmt w:val="bullet"/>
+      <w:lvlText w:val=""/>
+      <w:lvlJc w:val="left"/>
+      <w:pPr>
+        <w:ind w:left="2160" w:hanging="360"/>
+      </w:pPr>
+      <w:rPr>
+        <w:rFonts w:ascii="Wingdings" w:hAnsi="Wingdings" w:hint="default"/>
+      </w:rPr>
+    </w:lvl>
+    <w:lvl w:ilvl="3" w:tplc="040C0001" w:tentative="1">
+      <w:start w:val="1"/>
+      <w:numFmt w:val="bullet"/>
+      <w:lvlText w:val=""/>
+      <w:lvlJc w:val="left"/>
+      <w:pPr>
+        <w:ind w:left="2880" w:hanging="360"/>
+      </w:pPr>
+      <w:rPr>
+        <w:rFonts w:ascii="Symbol" w:hAnsi="Symbol" w:hint="default"/>
+      </w:rPr>
+    </w:lvl>
+    <w:lvl w:ilvl="4" w:tplc="040C0003" w:tentative="1">
+      <w:start w:val="1"/>
+      <w:numFmt w:val="bullet"/>
+      <w:lvlText w:val="o"/>
+      <w:lvlJc w:val="left"/>
+      <w:pPr>
+        <w:ind w:left="3600" w:hanging="360"/>
+      </w:pPr>
+      <w:rPr>
+        <w:rFonts w:ascii="Courier New" w:hAnsi="Courier New" w:cs="Courier New" w:hint="default"/>
+      </w:rPr>
+    </w:lvl>
+    <w:lvl w:ilvl="5" w:tplc="040C0005" w:tentative="1">
+      <w:start w:val="1"/>
+      <w:numFmt w:val="bullet"/>
+      <w:lvlText w:val=""/>
+      <w:lvlJc w:val="left"/>
+      <w:pPr>
+        <w:ind w:left="4320" w:hanging="360"/>
+      </w:pPr>
+      <w:rPr>
+        <w:rFonts w:ascii="Wingdings" w:hAnsi="Wingdings" w:hint="default"/>
+      </w:rPr>
+    </w:lvl>
+    <w:lvl w:ilvl="6" w:tplc="040C0001" w:tentative="1">
+      <w:start w:val="1"/>
+      <w:numFmt w:val="bullet"/>
+      <w:lvlText w:val=""/>
+      <w:lvlJc w:val="left"/>
+      <w:pPr>
+        <w:ind w:left="5040" w:hanging="360"/>
+      </w:pPr>
+      <w:rPr>
+        <w:rFonts w:ascii="Symbol" w:hAnsi="Symbol" w:hint="default"/>
+      </w:rPr>
+    </w:lvl>
+    <w:lvl w:ilvl="7" w:tplc="040C0003" w:tentative="1">
+      <w:start w:val="1"/>
+      <w:numFmt w:val="bullet"/>
+      <w:lvlText w:val="o"/>
+      <w:lvlJc w:val="left"/>
+      <w:pPr>
+        <w:ind w:left="5760" w:hanging="360"/>
+      </w:pPr>
+      <w:rPr>
+        <w:rFonts w:ascii="Courier New" w:hAnsi="Courier New" w:cs="Courier New" w:hint="default"/>
+      </w:rPr>
+    </w:lvl>
+    <w:lvl w:ilvl="8" w:tplc="040C0005" w:tentative="1">
+      <w:start w:val="1"/>
+      <w:numFmt w:val="bullet"/>
+      <w:lvlText w:val=""/>
+      <w:lvlJc w:val="left"/>
+      <w:pPr>
+        <w:ind w:left="6480" w:hanging="360"/>
+      </w:pPr>
+      <w:rPr>
+        <w:rFonts w:ascii="Wingdings" w:hAnsi="Wingdings" w:hint="default"/>
+      </w:rPr>
+    </w:lvl>
+  </w:abstractNum>
+  <w:abstractNum w:abstractNumId="1" w15:restartNumberingAfterBreak="0">
     <w:nsid w:val="2D265659"/>
     <w:multiLevelType w:val="hybridMultilevel"/>
     <w:tmpl w:val="9A064010"/>
@@ -2569,7 +4042,120 @@
       </w:rPr>
     </w:lvl>
   </w:abstractNum>
-  <w:abstractNum w:abstractNumId="1" w15:restartNumberingAfterBreak="0">
+  <w:abstractNum w:abstractNumId="2" w15:restartNumberingAfterBreak="0">
+    <w:nsid w:val="37E51344"/>
+    <w:multiLevelType w:val="hybridMultilevel"/>
+    <w:tmpl w:val="B3F077E4"/>
+    <w:lvl w:ilvl="0" w:tplc="040C0001">
+      <w:start w:val="1"/>
+      <w:numFmt w:val="bullet"/>
+      <w:lvlText w:val=""/>
+      <w:lvlJc w:val="left"/>
+      <w:pPr>
+        <w:ind w:left="720" w:hanging="360"/>
+      </w:pPr>
+      <w:rPr>
+        <w:rFonts w:ascii="Symbol" w:hAnsi="Symbol" w:hint="default"/>
+      </w:rPr>
+    </w:lvl>
+    <w:lvl w:ilvl="1" w:tplc="040C0003" w:tentative="1">
+      <w:start w:val="1"/>
+      <w:numFmt w:val="bullet"/>
+      <w:lvlText w:val="o"/>
+      <w:lvlJc w:val="left"/>
+      <w:pPr>
+        <w:ind w:left="1440" w:hanging="360"/>
+      </w:pPr>
+      <w:rPr>
+        <w:rFonts w:ascii="Courier New" w:hAnsi="Courier New" w:cs="Courier New" w:hint="default"/>
+      </w:rPr>
+    </w:lvl>
+    <w:lvl w:ilvl="2" w:tplc="040C0005" w:tentative="1">
+      <w:start w:val="1"/>
+      <w:numFmt w:val="bullet"/>
+      <w:lvlText w:val=""/>
+      <w:lvlJc w:val="left"/>
+      <w:pPr>
+        <w:ind w:left="2160" w:hanging="360"/>
+      </w:pPr>
+      <w:rPr>
+        <w:rFonts w:ascii="Wingdings" w:hAnsi="Wingdings" w:hint="default"/>
+      </w:rPr>
+    </w:lvl>
+    <w:lvl w:ilvl="3" w:tplc="040C0001" w:tentative="1">
+      <w:start w:val="1"/>
+      <w:numFmt w:val="bullet"/>
+      <w:lvlText w:val=""/>
+      <w:lvlJc w:val="left"/>
+      <w:pPr>
+        <w:ind w:left="2880" w:hanging="360"/>
+      </w:pPr>
+      <w:rPr>
+        <w:rFonts w:ascii="Symbol" w:hAnsi="Symbol" w:hint="default"/>
+      </w:rPr>
+    </w:lvl>
+    <w:lvl w:ilvl="4" w:tplc="040C0003" w:tentative="1">
+      <w:start w:val="1"/>
+      <w:numFmt w:val="bullet"/>
+      <w:lvlText w:val="o"/>
+      <w:lvlJc w:val="left"/>
+      <w:pPr>
+        <w:ind w:left="3600" w:hanging="360"/>
+      </w:pPr>
+      <w:rPr>
+        <w:rFonts w:ascii="Courier New" w:hAnsi="Courier New" w:cs="Courier New" w:hint="default"/>
+      </w:rPr>
+    </w:lvl>
+    <w:lvl w:ilvl="5" w:tplc="040C0005" w:tentative="1">
+      <w:start w:val="1"/>
+      <w:numFmt w:val="bullet"/>
+      <w:lvlText w:val=""/>
+      <w:lvlJc w:val="left"/>
+      <w:pPr>
+        <w:ind w:left="4320" w:hanging="360"/>
+      </w:pPr>
+      <w:rPr>
+        <w:rFonts w:ascii="Wingdings" w:hAnsi="Wingdings" w:hint="default"/>
+      </w:rPr>
+    </w:lvl>
+    <w:lvl w:ilvl="6" w:tplc="040C0001" w:tentative="1">
+      <w:start w:val="1"/>
+      <w:numFmt w:val="bullet"/>
+      <w:lvlText w:val=""/>
+      <w:lvlJc w:val="left"/>
+      <w:pPr>
+        <w:ind w:left="5040" w:hanging="360"/>
+      </w:pPr>
+      <w:rPr>
+        <w:rFonts w:ascii="Symbol" w:hAnsi="Symbol" w:hint="default"/>
+      </w:rPr>
+    </w:lvl>
+    <w:lvl w:ilvl="7" w:tplc="040C0003" w:tentative="1">
+      <w:start w:val="1"/>
+      <w:numFmt w:val="bullet"/>
+      <w:lvlText w:val="o"/>
+      <w:lvlJc w:val="left"/>
+      <w:pPr>
+        <w:ind w:left="5760" w:hanging="360"/>
+      </w:pPr>
+      <w:rPr>
+        <w:rFonts w:ascii="Courier New" w:hAnsi="Courier New" w:cs="Courier New" w:hint="default"/>
+      </w:rPr>
+    </w:lvl>
+    <w:lvl w:ilvl="8" w:tplc="040C0005" w:tentative="1">
+      <w:start w:val="1"/>
+      <w:numFmt w:val="bullet"/>
+      <w:lvlText w:val=""/>
+      <w:lvlJc w:val="left"/>
+      <w:pPr>
+        <w:ind w:left="6480" w:hanging="360"/>
+      </w:pPr>
+      <w:rPr>
+        <w:rFonts w:ascii="Wingdings" w:hAnsi="Wingdings" w:hint="default"/>
+      </w:rPr>
+    </w:lvl>
+  </w:abstractNum>
+  <w:abstractNum w:abstractNumId="3" w15:restartNumberingAfterBreak="0">
     <w:nsid w:val="3BB13648"/>
     <w:multiLevelType w:val="hybridMultilevel"/>
     <w:tmpl w:val="658AF004"/>
@@ -2682,11 +4268,363 @@
       </w:rPr>
     </w:lvl>
   </w:abstractNum>
+  <w:abstractNum w:abstractNumId="4" w15:restartNumberingAfterBreak="0">
+    <w:nsid w:val="432353F2"/>
+    <w:multiLevelType w:val="hybridMultilevel"/>
+    <w:tmpl w:val="6ECC1A44"/>
+    <w:lvl w:ilvl="0" w:tplc="61989F4A">
+      <w:numFmt w:val="bullet"/>
+      <w:lvlText w:val="-"/>
+      <w:lvlJc w:val="left"/>
+      <w:pPr>
+        <w:ind w:left="720" w:hanging="360"/>
+      </w:pPr>
+      <w:rPr>
+        <w:rFonts w:ascii="Aptos" w:eastAsiaTheme="minorHAnsi" w:hAnsi="Aptos" w:cstheme="minorBidi" w:hint="default"/>
+      </w:rPr>
+    </w:lvl>
+    <w:lvl w:ilvl="1" w:tplc="040C0003" w:tentative="1">
+      <w:start w:val="1"/>
+      <w:numFmt w:val="bullet"/>
+      <w:lvlText w:val="o"/>
+      <w:lvlJc w:val="left"/>
+      <w:pPr>
+        <w:ind w:left="1440" w:hanging="360"/>
+      </w:pPr>
+      <w:rPr>
+        <w:rFonts w:ascii="Courier New" w:hAnsi="Courier New" w:cs="Courier New" w:hint="default"/>
+      </w:rPr>
+    </w:lvl>
+    <w:lvl w:ilvl="2" w:tplc="040C0005" w:tentative="1">
+      <w:start w:val="1"/>
+      <w:numFmt w:val="bullet"/>
+      <w:lvlText w:val=""/>
+      <w:lvlJc w:val="left"/>
+      <w:pPr>
+        <w:ind w:left="2160" w:hanging="360"/>
+      </w:pPr>
+      <w:rPr>
+        <w:rFonts w:ascii="Wingdings" w:hAnsi="Wingdings" w:hint="default"/>
+      </w:rPr>
+    </w:lvl>
+    <w:lvl w:ilvl="3" w:tplc="040C0001" w:tentative="1">
+      <w:start w:val="1"/>
+      <w:numFmt w:val="bullet"/>
+      <w:lvlText w:val=""/>
+      <w:lvlJc w:val="left"/>
+      <w:pPr>
+        <w:ind w:left="2880" w:hanging="360"/>
+      </w:pPr>
+      <w:rPr>
+        <w:rFonts w:ascii="Symbol" w:hAnsi="Symbol" w:hint="default"/>
+      </w:rPr>
+    </w:lvl>
+    <w:lvl w:ilvl="4" w:tplc="040C0003" w:tentative="1">
+      <w:start w:val="1"/>
+      <w:numFmt w:val="bullet"/>
+      <w:lvlText w:val="o"/>
+      <w:lvlJc w:val="left"/>
+      <w:pPr>
+        <w:ind w:left="3600" w:hanging="360"/>
+      </w:pPr>
+      <w:rPr>
+        <w:rFonts w:ascii="Courier New" w:hAnsi="Courier New" w:cs="Courier New" w:hint="default"/>
+      </w:rPr>
+    </w:lvl>
+    <w:lvl w:ilvl="5" w:tplc="040C0005" w:tentative="1">
+      <w:start w:val="1"/>
+      <w:numFmt w:val="bullet"/>
+      <w:lvlText w:val=""/>
+      <w:lvlJc w:val="left"/>
+      <w:pPr>
+        <w:ind w:left="4320" w:hanging="360"/>
+      </w:pPr>
+      <w:rPr>
+        <w:rFonts w:ascii="Wingdings" w:hAnsi="Wingdings" w:hint="default"/>
+      </w:rPr>
+    </w:lvl>
+    <w:lvl w:ilvl="6" w:tplc="040C0001" w:tentative="1">
+      <w:start w:val="1"/>
+      <w:numFmt w:val="bullet"/>
+      <w:lvlText w:val=""/>
+      <w:lvlJc w:val="left"/>
+      <w:pPr>
+        <w:ind w:left="5040" w:hanging="360"/>
+      </w:pPr>
+      <w:rPr>
+        <w:rFonts w:ascii="Symbol" w:hAnsi="Symbol" w:hint="default"/>
+      </w:rPr>
+    </w:lvl>
+    <w:lvl w:ilvl="7" w:tplc="040C0003" w:tentative="1">
+      <w:start w:val="1"/>
+      <w:numFmt w:val="bullet"/>
+      <w:lvlText w:val="o"/>
+      <w:lvlJc w:val="left"/>
+      <w:pPr>
+        <w:ind w:left="5760" w:hanging="360"/>
+      </w:pPr>
+      <w:rPr>
+        <w:rFonts w:ascii="Courier New" w:hAnsi="Courier New" w:cs="Courier New" w:hint="default"/>
+      </w:rPr>
+    </w:lvl>
+    <w:lvl w:ilvl="8" w:tplc="040C0005" w:tentative="1">
+      <w:start w:val="1"/>
+      <w:numFmt w:val="bullet"/>
+      <w:lvlText w:val=""/>
+      <w:lvlJc w:val="left"/>
+      <w:pPr>
+        <w:ind w:left="6480" w:hanging="360"/>
+      </w:pPr>
+      <w:rPr>
+        <w:rFonts w:ascii="Wingdings" w:hAnsi="Wingdings" w:hint="default"/>
+      </w:rPr>
+    </w:lvl>
+  </w:abstractNum>
+  <w:abstractNum w:abstractNumId="5" w15:restartNumberingAfterBreak="0">
+    <w:nsid w:val="56CA5925"/>
+    <w:multiLevelType w:val="hybridMultilevel"/>
+    <w:tmpl w:val="405099CC"/>
+    <w:lvl w:ilvl="0" w:tplc="040C0001">
+      <w:start w:val="1"/>
+      <w:numFmt w:val="bullet"/>
+      <w:lvlText w:val=""/>
+      <w:lvlJc w:val="left"/>
+      <w:pPr>
+        <w:ind w:left="720" w:hanging="360"/>
+      </w:pPr>
+      <w:rPr>
+        <w:rFonts w:ascii="Symbol" w:hAnsi="Symbol" w:hint="default"/>
+      </w:rPr>
+    </w:lvl>
+    <w:lvl w:ilvl="1" w:tplc="040C0003" w:tentative="1">
+      <w:start w:val="1"/>
+      <w:numFmt w:val="bullet"/>
+      <w:lvlText w:val="o"/>
+      <w:lvlJc w:val="left"/>
+      <w:pPr>
+        <w:ind w:left="1440" w:hanging="360"/>
+      </w:pPr>
+      <w:rPr>
+        <w:rFonts w:ascii="Courier New" w:hAnsi="Courier New" w:cs="Courier New" w:hint="default"/>
+      </w:rPr>
+    </w:lvl>
+    <w:lvl w:ilvl="2" w:tplc="040C0005" w:tentative="1">
+      <w:start w:val="1"/>
+      <w:numFmt w:val="bullet"/>
+      <w:lvlText w:val=""/>
+      <w:lvlJc w:val="left"/>
+      <w:pPr>
+        <w:ind w:left="2160" w:hanging="360"/>
+      </w:pPr>
+      <w:rPr>
+        <w:rFonts w:ascii="Wingdings" w:hAnsi="Wingdings" w:hint="default"/>
+      </w:rPr>
+    </w:lvl>
+    <w:lvl w:ilvl="3" w:tplc="040C0001" w:tentative="1">
+      <w:start w:val="1"/>
+      <w:numFmt w:val="bullet"/>
+      <w:lvlText w:val=""/>
+      <w:lvlJc w:val="left"/>
+      <w:pPr>
+        <w:ind w:left="2880" w:hanging="360"/>
+      </w:pPr>
+      <w:rPr>
+        <w:rFonts w:ascii="Symbol" w:hAnsi="Symbol" w:hint="default"/>
+      </w:rPr>
+    </w:lvl>
+    <w:lvl w:ilvl="4" w:tplc="040C0003" w:tentative="1">
+      <w:start w:val="1"/>
+      <w:numFmt w:val="bullet"/>
+      <w:lvlText w:val="o"/>
+      <w:lvlJc w:val="left"/>
+      <w:pPr>
+        <w:ind w:left="3600" w:hanging="360"/>
+      </w:pPr>
+      <w:rPr>
+        <w:rFonts w:ascii="Courier New" w:hAnsi="Courier New" w:cs="Courier New" w:hint="default"/>
+      </w:rPr>
+    </w:lvl>
+    <w:lvl w:ilvl="5" w:tplc="040C0005" w:tentative="1">
+      <w:start w:val="1"/>
+      <w:numFmt w:val="bullet"/>
+      <w:lvlText w:val=""/>
+      <w:lvlJc w:val="left"/>
+      <w:pPr>
+        <w:ind w:left="4320" w:hanging="360"/>
+      </w:pPr>
+      <w:rPr>
+        <w:rFonts w:ascii="Wingdings" w:hAnsi="Wingdings" w:hint="default"/>
+      </w:rPr>
+    </w:lvl>
+    <w:lvl w:ilvl="6" w:tplc="040C0001" w:tentative="1">
+      <w:start w:val="1"/>
+      <w:numFmt w:val="bullet"/>
+      <w:lvlText w:val=""/>
+      <w:lvlJc w:val="left"/>
+      <w:pPr>
+        <w:ind w:left="5040" w:hanging="360"/>
+      </w:pPr>
+      <w:rPr>
+        <w:rFonts w:ascii="Symbol" w:hAnsi="Symbol" w:hint="default"/>
+      </w:rPr>
+    </w:lvl>
+    <w:lvl w:ilvl="7" w:tplc="040C0003" w:tentative="1">
+      <w:start w:val="1"/>
+      <w:numFmt w:val="bullet"/>
+      <w:lvlText w:val="o"/>
+      <w:lvlJc w:val="left"/>
+      <w:pPr>
+        <w:ind w:left="5760" w:hanging="360"/>
+      </w:pPr>
+      <w:rPr>
+        <w:rFonts w:ascii="Courier New" w:hAnsi="Courier New" w:cs="Courier New" w:hint="default"/>
+      </w:rPr>
+    </w:lvl>
+    <w:lvl w:ilvl="8" w:tplc="040C0005" w:tentative="1">
+      <w:start w:val="1"/>
+      <w:numFmt w:val="bullet"/>
+      <w:lvlText w:val=""/>
+      <w:lvlJc w:val="left"/>
+      <w:pPr>
+        <w:ind w:left="6480" w:hanging="360"/>
+      </w:pPr>
+      <w:rPr>
+        <w:rFonts w:ascii="Wingdings" w:hAnsi="Wingdings" w:hint="default"/>
+      </w:rPr>
+    </w:lvl>
+  </w:abstractNum>
+  <w:abstractNum w:abstractNumId="6" w15:restartNumberingAfterBreak="0">
+    <w:nsid w:val="5C0F7CB8"/>
+    <w:multiLevelType w:val="hybridMultilevel"/>
+    <w:tmpl w:val="48C4031A"/>
+    <w:lvl w:ilvl="0" w:tplc="61989F4A">
+      <w:numFmt w:val="bullet"/>
+      <w:lvlText w:val="-"/>
+      <w:lvlJc w:val="left"/>
+      <w:pPr>
+        <w:ind w:left="720" w:hanging="360"/>
+      </w:pPr>
+      <w:rPr>
+        <w:rFonts w:ascii="Aptos" w:eastAsiaTheme="minorHAnsi" w:hAnsi="Aptos" w:cstheme="minorBidi" w:hint="default"/>
+      </w:rPr>
+    </w:lvl>
+    <w:lvl w:ilvl="1" w:tplc="040C0003" w:tentative="1">
+      <w:start w:val="1"/>
+      <w:numFmt w:val="bullet"/>
+      <w:lvlText w:val="o"/>
+      <w:lvlJc w:val="left"/>
+      <w:pPr>
+        <w:ind w:left="1440" w:hanging="360"/>
+      </w:pPr>
+      <w:rPr>
+        <w:rFonts w:ascii="Courier New" w:hAnsi="Courier New" w:cs="Courier New" w:hint="default"/>
+      </w:rPr>
+    </w:lvl>
+    <w:lvl w:ilvl="2" w:tplc="040C0005" w:tentative="1">
+      <w:start w:val="1"/>
+      <w:numFmt w:val="bullet"/>
+      <w:lvlText w:val=""/>
+      <w:lvlJc w:val="left"/>
+      <w:pPr>
+        <w:ind w:left="2160" w:hanging="360"/>
+      </w:pPr>
+      <w:rPr>
+        <w:rFonts w:ascii="Wingdings" w:hAnsi="Wingdings" w:hint="default"/>
+      </w:rPr>
+    </w:lvl>
+    <w:lvl w:ilvl="3" w:tplc="040C0001" w:tentative="1">
+      <w:start w:val="1"/>
+      <w:numFmt w:val="bullet"/>
+      <w:lvlText w:val=""/>
+      <w:lvlJc w:val="left"/>
+      <w:pPr>
+        <w:ind w:left="2880" w:hanging="360"/>
+      </w:pPr>
+      <w:rPr>
+        <w:rFonts w:ascii="Symbol" w:hAnsi="Symbol" w:hint="default"/>
+      </w:rPr>
+    </w:lvl>
+    <w:lvl w:ilvl="4" w:tplc="040C0003" w:tentative="1">
+      <w:start w:val="1"/>
+      <w:numFmt w:val="bullet"/>
+      <w:lvlText w:val="o"/>
+      <w:lvlJc w:val="left"/>
+      <w:pPr>
+        <w:ind w:left="3600" w:hanging="360"/>
+      </w:pPr>
+      <w:rPr>
+        <w:rFonts w:ascii="Courier New" w:hAnsi="Courier New" w:cs="Courier New" w:hint="default"/>
+      </w:rPr>
+    </w:lvl>
+    <w:lvl w:ilvl="5" w:tplc="040C0005" w:tentative="1">
+      <w:start w:val="1"/>
+      <w:numFmt w:val="bullet"/>
+      <w:lvlText w:val=""/>
+      <w:lvlJc w:val="left"/>
+      <w:pPr>
+        <w:ind w:left="4320" w:hanging="360"/>
+      </w:pPr>
+      <w:rPr>
+        <w:rFonts w:ascii="Wingdings" w:hAnsi="Wingdings" w:hint="default"/>
+      </w:rPr>
+    </w:lvl>
+    <w:lvl w:ilvl="6" w:tplc="040C0001" w:tentative="1">
+      <w:start w:val="1"/>
+      <w:numFmt w:val="bullet"/>
+      <w:lvlText w:val=""/>
+      <w:lvlJc w:val="left"/>
+      <w:pPr>
+        <w:ind w:left="5040" w:hanging="360"/>
+      </w:pPr>
+      <w:rPr>
+        <w:rFonts w:ascii="Symbol" w:hAnsi="Symbol" w:hint="default"/>
+      </w:rPr>
+    </w:lvl>
+    <w:lvl w:ilvl="7" w:tplc="040C0003" w:tentative="1">
+      <w:start w:val="1"/>
+      <w:numFmt w:val="bullet"/>
+      <w:lvlText w:val="o"/>
+      <w:lvlJc w:val="left"/>
+      <w:pPr>
+        <w:ind w:left="5760" w:hanging="360"/>
+      </w:pPr>
+      <w:rPr>
+        <w:rFonts w:ascii="Courier New" w:hAnsi="Courier New" w:cs="Courier New" w:hint="default"/>
+      </w:rPr>
+    </w:lvl>
+    <w:lvl w:ilvl="8" w:tplc="040C0005" w:tentative="1">
+      <w:start w:val="1"/>
+      <w:numFmt w:val="bullet"/>
+      <w:lvlText w:val=""/>
+      <w:lvlJc w:val="left"/>
+      <w:pPr>
+        <w:ind w:left="6480" w:hanging="360"/>
+      </w:pPr>
+      <w:rPr>
+        <w:rFonts w:ascii="Wingdings" w:hAnsi="Wingdings" w:hint="default"/>
+      </w:rPr>
+    </w:lvl>
+  </w:abstractNum>
   <w:num w:numId="1" w16cid:durableId="670183441">
+    <w:abstractNumId w:val="3"/>
+  </w:num>
+  <w:num w:numId="2" w16cid:durableId="1693920199">
     <w:abstractNumId w:val="1"/>
   </w:num>
-  <w:num w:numId="2" w16cid:durableId="1693920199">
+  <w:num w:numId="3" w16cid:durableId="1804038829">
+    <w:abstractNumId w:val="2"/>
+  </w:num>
+  <w:num w:numId="4" w16cid:durableId="1100638639">
     <w:abstractNumId w:val="0"/>
+  </w:num>
+  <w:num w:numId="5" w16cid:durableId="2113209625">
+    <w:abstractNumId w:val="4"/>
+  </w:num>
+  <w:num w:numId="6" w16cid:durableId="886379202">
+    <w:abstractNumId w:val="5"/>
+  </w:num>
+  <w:num w:numId="7" w16cid:durableId="1232543266">
+    <w:abstractNumId w:val="6"/>
   </w:num>
 </w:numbering>
 </file>

</xml_diff>

<commit_message>
Added list of available books in SEE library page
</commit_message>
<xml_diff>
--- a/diagrams/presentation.docx
+++ b/diagrams/presentation.docx
@@ -2,20 +2,6 @@
 <file path=word/document.xml><?xml version="1.0" encoding="utf-8"?>
 <w:document xmlns:wpc="http://schemas.microsoft.com/office/word/2010/wordprocessingCanvas" xmlns:cx="http://schemas.microsoft.com/office/drawing/2014/chartex" xmlns:cx1="http://schemas.microsoft.com/office/drawing/2015/9/8/chartex" xmlns:cx2="http://schemas.microsoft.com/office/drawing/2015/10/21/chartex" xmlns:cx3="http://schemas.microsoft.com/office/drawing/2016/5/9/chartex" xmlns:cx4="http://schemas.microsoft.com/office/drawing/2016/5/10/chartex" xmlns:cx5="http://schemas.microsoft.com/office/drawing/2016/5/11/chartex" xmlns:cx6="http://schemas.microsoft.com/office/drawing/2016/5/12/chartex" xmlns:cx7="http://schemas.microsoft.com/office/drawing/2016/5/13/chartex" xmlns:cx8="http://schemas.microsoft.com/office/drawing/2016/5/14/chartex" xmlns:mc="http://schemas.openxmlformats.org/markup-compatibility/2006" xmlns:aink="http://schemas.microsoft.com/office/drawing/2016/ink" xmlns:am3d="http://schemas.microsoft.com/office/drawing/2017/model3d" xmlns:o="urn:schemas-microsoft-com:office:office" xmlns:oel="http://schemas.microsoft.com/office/2019/extlst" xmlns:r="http://schemas.openxmlformats.org/officeDocument/2006/relationships" xmlns:m="http://schemas.openxmlformats.org/officeDocument/2006/math" xmlns:v="urn:schemas-microsoft-com:vml" xmlns:wp14="http://schemas.microsoft.com/office/word/2010/wordprocessingDrawing" xmlns:wp="http://schemas.openxmlformats.org/drawingml/2006/wordprocessingDrawing" xmlns:w10="urn:schemas-microsoft-com:office:word" xmlns:w="http://schemas.openxmlformats.org/wordprocessingml/2006/main" xmlns:w14="http://schemas.microsoft.com/office/word/2010/wordml" xmlns:w15="http://schemas.microsoft.com/office/word/2012/wordml" xmlns:w16cex="http://schemas.microsoft.com/office/word/2018/wordml/cex" xmlns:w16cid="http://schemas.microsoft.com/office/word/2016/wordml/cid" xmlns:w16="http://schemas.microsoft.com/office/word/2018/wordml" xmlns:w16du="http://schemas.microsoft.com/office/word/2023/wordml/word16du" xmlns:w16sdtdh="http://schemas.microsoft.com/office/word/2020/wordml/sdtdatahash" xmlns:w16se="http://schemas.microsoft.com/office/word/2015/wordml/symex" xmlns:wpg="http://schemas.microsoft.com/office/word/2010/wordprocessingGroup" xmlns:wpi="http://schemas.microsoft.com/office/word/2010/wordprocessingInk" xmlns:wne="http://schemas.microsoft.com/office/word/2006/wordml" xmlns:wps="http://schemas.microsoft.com/office/word/2010/wordprocessingShape" mc:Ignorable="w14 w15 w16se w16cid w16 w16cex w16sdtdh w16du wp14">
   <w:body>
-    <w:p>
-      <w:pPr>
-        <w:rPr>
-          <w:lang w:val="en-US"/>
-        </w:rPr>
-      </w:pPr>
-    </w:p>
-    <w:p>
-      <w:pPr>
-        <w:rPr>
-          <w:lang w:val="en-US"/>
-        </w:rPr>
-      </w:pPr>
-    </w:p>
     <w:p>
       <w:pPr>
         <w:rPr>
@@ -1384,7 +1370,23 @@
                 <w:noProof/>
                 <w:lang w:val="en-US"/>
               </w:rPr>
-              <w:t>Book Filering</w:t>
+              <w:t>Bo</w:t>
+            </w:r>
+            <w:r>
+              <w:rPr>
+                <w:rStyle w:val="Lienhypertexte"/>
+                <w:noProof/>
+                <w:lang w:val="en-US"/>
+              </w:rPr>
+              <w:t>o</w:t>
+            </w:r>
+            <w:r>
+              <w:rPr>
+                <w:rStyle w:val="Lienhypertexte"/>
+                <w:noProof/>
+                <w:lang w:val="en-US"/>
+              </w:rPr>
+              <w:t>k Filering</w:t>
             </w:r>
             <w:r>
               <w:rPr>
@@ -2186,22 +2188,23 @@
           <w:lang w:val="en-US"/>
         </w:rPr>
       </w:pPr>
-    </w:p>
-    <w:p>
-      <w:pPr>
-        <w:rPr>
-          <w:lang w:val="en-US"/>
-        </w:rPr>
-      </w:pPr>
       <w:r>
         <w:rPr>
           <w:noProof/>
         </w:rPr>
         <w:drawing>
-          <wp:inline distT="0" distB="0" distL="0" distR="0" wp14:anchorId="577A3E89" wp14:editId="5E986EBC">
-            <wp:extent cx="5759450" cy="6889750"/>
-            <wp:effectExtent l="0" t="0" r="0" b="6350"/>
-            <wp:docPr id="668580116" name="Image 5"/>
+          <wp:anchor distT="0" distB="0" distL="114300" distR="114300" simplePos="0" relativeHeight="251664384" behindDoc="0" locked="0" layoutInCell="1" allowOverlap="1" wp14:anchorId="0EAE268F" wp14:editId="487313B2">
+            <wp:simplePos x="0" y="0"/>
+            <wp:positionH relativeFrom="column">
+              <wp:posOffset>-853440</wp:posOffset>
+            </wp:positionH>
+            <wp:positionV relativeFrom="paragraph">
+              <wp:posOffset>311150</wp:posOffset>
+            </wp:positionV>
+            <wp:extent cx="7436485" cy="3326130"/>
+            <wp:effectExtent l="0" t="0" r="0" b="7620"/>
+            <wp:wrapTopAndBottom/>
+            <wp:docPr id="90541846" name="Image 1" descr="Une image contenant texte, capture d’écran, diagramme, Tracé&#10;&#10;Description générée automatiquement"/>
             <wp:cNvGraphicFramePr>
               <a:graphicFrameLocks xmlns:a="http://schemas.openxmlformats.org/drawingml/2006/main" noChangeAspect="1"/>
             </wp:cNvGraphicFramePr>
@@ -2209,13 +2212,13 @@
               <a:graphicData uri="http://schemas.openxmlformats.org/drawingml/2006/picture">
                 <pic:pic xmlns:pic="http://schemas.openxmlformats.org/drawingml/2006/picture">
                   <pic:nvPicPr>
-                    <pic:cNvPr id="0" name="Picture 9"/>
+                    <pic:cNvPr id="90541846" name="Image 1" descr="Une image contenant texte, capture d’écran, diagramme, Tracé&#10;&#10;Description générée automatiquement"/>
                     <pic:cNvPicPr>
                       <a:picLocks noChangeAspect="1" noChangeArrowheads="1"/>
                     </pic:cNvPicPr>
                   </pic:nvPicPr>
                   <pic:blipFill>
-                    <a:blip r:embed="rId11" cstate="print">
+                    <a:blip r:embed="rId11">
                       <a:extLst>
                         <a:ext uri="{28A0092B-C50C-407E-A947-70E740481C1C}">
                           <a14:useLocalDpi xmlns:a14="http://schemas.microsoft.com/office/drawing/2010/main" val="0"/>
@@ -2230,7 +2233,7 @@
                   <pic:spPr bwMode="auto">
                     <a:xfrm>
                       <a:off x="0" y="0"/>
-                      <a:ext cx="5759450" cy="6889750"/>
+                      <a:ext cx="7436485" cy="3326130"/>
                     </a:xfrm>
                     <a:prstGeom prst="rect">
                       <a:avLst/>
@@ -2243,10 +2246,183 @@
                 </pic:pic>
               </a:graphicData>
             </a:graphic>
-          </wp:inline>
+            <wp14:sizeRelH relativeFrom="margin">
+              <wp14:pctWidth>0</wp14:pctWidth>
+            </wp14:sizeRelH>
+            <wp14:sizeRelV relativeFrom="margin">
+              <wp14:pctHeight>0</wp14:pctHeight>
+            </wp14:sizeRelV>
+          </wp:anchor>
         </w:drawing>
       </w:r>
     </w:p>
+    <w:p>
+      <w:pPr>
+        <w:rPr>
+          <w:lang w:val="en-US"/>
+        </w:rPr>
+      </w:pPr>
+    </w:p>
+    <w:p>
+      <w:pPr>
+        <w:rPr>
+          <w:lang w:val="en-US"/>
+        </w:rPr>
+      </w:pPr>
+      <w:r>
+        <w:rPr>
+          <w:lang w:val="en-US"/>
+        </w:rPr>
+        <w:t>Legend:</w:t>
+      </w:r>
+    </w:p>
+    <w:tbl>
+      <w:tblPr>
+        <w:tblStyle w:val="Grilledutableau"/>
+        <w:tblW w:w="0" w:type="auto"/>
+        <w:tblLook w:val="04A0" w:firstRow="1" w:lastRow="0" w:firstColumn="1" w:lastColumn="0" w:noHBand="0" w:noVBand="1"/>
+      </w:tblPr>
+      <w:tblGrid>
+        <w:gridCol w:w="279"/>
+        <w:gridCol w:w="8781"/>
+      </w:tblGrid>
+      <w:tr>
+        <w:tc>
+          <w:tcPr>
+            <w:tcW w:w="279" w:type="dxa"/>
+            <w:shd w:val="clear" w:color="auto" w:fill="E97132" w:themeFill="accent2"/>
+          </w:tcPr>
+          <w:p>
+            <w:pPr>
+              <w:rPr>
+                <w:lang w:val="en-US"/>
+              </w:rPr>
+            </w:pPr>
+          </w:p>
+        </w:tc>
+        <w:tc>
+          <w:tcPr>
+            <w:tcW w:w="8781" w:type="dxa"/>
+          </w:tcPr>
+          <w:p>
+            <w:pPr>
+              <w:rPr>
+                <w:lang w:val="en-US"/>
+              </w:rPr>
+            </w:pPr>
+            <w:proofErr w:type="spellStart"/>
+            <w:r>
+              <w:rPr>
+                <w:lang w:val="en-US"/>
+              </w:rPr>
+              <w:t>Clientside</w:t>
+            </w:r>
+            <w:proofErr w:type="spellEnd"/>
+          </w:p>
+        </w:tc>
+      </w:tr>
+      <w:tr>
+        <w:tc>
+          <w:tcPr>
+            <w:tcW w:w="279" w:type="dxa"/>
+            <w:shd w:val="clear" w:color="auto" w:fill="84E290" w:themeFill="accent3" w:themeFillTint="66"/>
+          </w:tcPr>
+          <w:p>
+            <w:pPr>
+              <w:rPr>
+                <w:lang w:val="en-US"/>
+              </w:rPr>
+            </w:pPr>
+          </w:p>
+        </w:tc>
+        <w:tc>
+          <w:tcPr>
+            <w:tcW w:w="8781" w:type="dxa"/>
+          </w:tcPr>
+          <w:p>
+            <w:pPr>
+              <w:rPr>
+                <w:lang w:val="en-US"/>
+              </w:rPr>
+            </w:pPr>
+            <w:r>
+              <w:rPr>
+                <w:lang w:val="en-US"/>
+              </w:rPr>
+              <w:t>Styling</w:t>
+            </w:r>
+          </w:p>
+        </w:tc>
+      </w:tr>
+      <w:tr>
+        <w:tc>
+          <w:tcPr>
+            <w:tcW w:w="279" w:type="dxa"/>
+            <w:shd w:val="clear" w:color="auto" w:fill="92D050"/>
+          </w:tcPr>
+          <w:p>
+            <w:pPr>
+              <w:rPr>
+                <w:lang w:val="en-US"/>
+              </w:rPr>
+            </w:pPr>
+          </w:p>
+        </w:tc>
+        <w:tc>
+          <w:tcPr>
+            <w:tcW w:w="8781" w:type="dxa"/>
+          </w:tcPr>
+          <w:p>
+            <w:pPr>
+              <w:rPr>
+                <w:lang w:val="en-US"/>
+              </w:rPr>
+            </w:pPr>
+            <w:proofErr w:type="spellStart"/>
+            <w:r>
+              <w:rPr>
+                <w:lang w:val="en-US"/>
+              </w:rPr>
+              <w:t>Serverside</w:t>
+            </w:r>
+            <w:proofErr w:type="spellEnd"/>
+          </w:p>
+        </w:tc>
+      </w:tr>
+      <w:tr>
+        <w:tc>
+          <w:tcPr>
+            <w:tcW w:w="279" w:type="dxa"/>
+            <w:shd w:val="clear" w:color="auto" w:fill="FF0000"/>
+          </w:tcPr>
+          <w:p>
+            <w:pPr>
+              <w:rPr>
+                <w:lang w:val="en-US"/>
+              </w:rPr>
+            </w:pPr>
+          </w:p>
+        </w:tc>
+        <w:tc>
+          <w:tcPr>
+            <w:tcW w:w="8781" w:type="dxa"/>
+          </w:tcPr>
+          <w:p>
+            <w:pPr>
+              <w:rPr>
+                <w:lang w:val="en-US"/>
+              </w:rPr>
+            </w:pPr>
+            <w:r>
+              <w:rPr>
+                <w:lang w:val="en-US"/>
+              </w:rPr>
+              <w:t>Safety</w:t>
+            </w:r>
+          </w:p>
+        </w:tc>
+      </w:tr>
+    </w:tbl>
     <w:p>
       <w:pPr>
         <w:rPr>
@@ -2887,21 +3063,7 @@
         <w:rPr>
           <w:lang w:val="en-US"/>
         </w:rPr>
-        <w:t xml:space="preserve">The </w:t>
-      </w:r>
-      <w:proofErr w:type="gramStart"/>
-      <w:r>
-        <w:rPr>
-          <w:lang w:val="en-US"/>
-        </w:rPr>
-        <w:t>Admin</w:t>
-      </w:r>
-      <w:proofErr w:type="gramEnd"/>
-      <w:r>
-        <w:rPr>
-          <w:lang w:val="en-US"/>
-        </w:rPr>
-        <w:t xml:space="preserve"> can initiate the process by creating a new book entry, which becomes accessible to the User for searching and borrowing. The User starts by searching for a book. If the book is available, the User can choose to borrow it or reserve it if needed. Once borrowed, the User must return the book on time. If returned late, a fine is imposed. The process also allows the User to borrow additional books after completing a transaction. Finally, the Admin manages the borrowing records to complete the process.</w:t>
+        <w:t>The Admin can initiate the process by creating a new book entry, which becomes accessible to the User for searching and borrowing. The User starts by searching for a book. If the book is available, the User can choose to borrow it or reserve it if needed. Once borrowed, the User must return the book on time. If returned late, a fine is imposed. The process also allows the User to borrow additional books after completing a transaction. Finally, the Admin manages the borrowing records to complete the process.</w:t>
       </w:r>
     </w:p>
     <w:p>
@@ -3095,6 +3257,7 @@
       <w:bookmarkStart w:id="15" w:name="_Toc182234877"/>
       <w:r>
         <w:rPr>
+          <w:noProof/>
           <w:lang w:val="en-US"/>
         </w:rPr>
         <w:drawing>
@@ -3201,7 +3364,6 @@
         <w:t xml:space="preserve">begins with the User initiating a </w:t>
       </w:r>
       <w:proofErr w:type="spellStart"/>
-      <w:proofErr w:type="gramStart"/>
       <w:r>
         <w:rPr>
           <w:lang w:val="en-US"/>
@@ -3213,17 +3375,9 @@
         <w:rPr>
           <w:lang w:val="en-US"/>
         </w:rPr>
-        <w:t>(</w:t>
-      </w:r>
-      <w:proofErr w:type="gramEnd"/>
-      <w:r>
-        <w:rPr>
-          <w:lang w:val="en-US"/>
-        </w:rPr>
-        <w:t>) request in the Main Window View. The Main Window View then sends a request to retrieve a filtered list of books (</w:t>
+        <w:t>() request in the Main Window View. The Main Window View then sends a request to retrieve a filtered list of books (</w:t>
       </w:r>
       <w:proofErr w:type="spellStart"/>
-      <w:proofErr w:type="gramStart"/>
       <w:r>
         <w:rPr>
           <w:lang w:val="en-US"/>
@@ -3235,17 +3389,9 @@
         <w:rPr>
           <w:lang w:val="en-US"/>
         </w:rPr>
-        <w:t>(</w:t>
-      </w:r>
-      <w:proofErr w:type="gramEnd"/>
-      <w:r>
-        <w:rPr>
-          <w:lang w:val="en-US"/>
-        </w:rPr>
-        <w:t xml:space="preserve">)) to the Book List component. If the filter criteria include an author, the Book List interacts with the Author List to apply </w:t>
+        <w:t xml:space="preserve">()) to the Book List component. If the filter criteria include an author, the Book List interacts with the Author List to apply </w:t>
       </w:r>
       <w:proofErr w:type="spellStart"/>
-      <w:proofErr w:type="gramStart"/>
       <w:r>
         <w:rPr>
           <w:lang w:val="en-US"/>
@@ -3257,28 +3403,7 @@
         <w:rPr>
           <w:lang w:val="en-US"/>
         </w:rPr>
-        <w:t>(</w:t>
-      </w:r>
-      <w:proofErr w:type="gramEnd"/>
-      <w:r>
-        <w:rPr>
-          <w:lang w:val="en-US"/>
-        </w:rPr>
-        <w:t xml:space="preserve">), updating the list accordingly. Once filtered, the Book List updates, and the filtered list is </w:t>
-      </w:r>
-      <w:proofErr w:type="gramStart"/>
-      <w:r>
-        <w:rPr>
-          <w:lang w:val="en-US"/>
-        </w:rPr>
-        <w:t>returned back</w:t>
-      </w:r>
-      <w:proofErr w:type="gramEnd"/>
-      <w:r>
-        <w:rPr>
-          <w:lang w:val="en-US"/>
-        </w:rPr>
-        <w:t xml:space="preserve"> through the Main Window View to the User.</w:t>
+        <w:t>(), updating the list accordingly. Once filtered, the Book List updates, and the filtered list is returned back through the Main Window View to the User.</w:t>
       </w:r>
     </w:p>
     <w:p>
@@ -4156,6 +4281,119 @@
     </w:lvl>
   </w:abstractNum>
   <w:abstractNum w:abstractNumId="3" w15:restartNumberingAfterBreak="0">
+    <w:nsid w:val="3A4B11B2"/>
+    <w:multiLevelType w:val="hybridMultilevel"/>
+    <w:tmpl w:val="22FEE7A6"/>
+    <w:lvl w:ilvl="0" w:tplc="040C0001">
+      <w:start w:val="1"/>
+      <w:numFmt w:val="bullet"/>
+      <w:lvlText w:val=""/>
+      <w:lvlJc w:val="left"/>
+      <w:pPr>
+        <w:ind w:left="720" w:hanging="360"/>
+      </w:pPr>
+      <w:rPr>
+        <w:rFonts w:ascii="Symbol" w:hAnsi="Symbol" w:hint="default"/>
+      </w:rPr>
+    </w:lvl>
+    <w:lvl w:ilvl="1" w:tplc="040C0003" w:tentative="1">
+      <w:start w:val="1"/>
+      <w:numFmt w:val="bullet"/>
+      <w:lvlText w:val="o"/>
+      <w:lvlJc w:val="left"/>
+      <w:pPr>
+        <w:ind w:left="1440" w:hanging="360"/>
+      </w:pPr>
+      <w:rPr>
+        <w:rFonts w:ascii="Courier New" w:hAnsi="Courier New" w:cs="Courier New" w:hint="default"/>
+      </w:rPr>
+    </w:lvl>
+    <w:lvl w:ilvl="2" w:tplc="040C0005" w:tentative="1">
+      <w:start w:val="1"/>
+      <w:numFmt w:val="bullet"/>
+      <w:lvlText w:val=""/>
+      <w:lvlJc w:val="left"/>
+      <w:pPr>
+        <w:ind w:left="2160" w:hanging="360"/>
+      </w:pPr>
+      <w:rPr>
+        <w:rFonts w:ascii="Wingdings" w:hAnsi="Wingdings" w:hint="default"/>
+      </w:rPr>
+    </w:lvl>
+    <w:lvl w:ilvl="3" w:tplc="040C0001" w:tentative="1">
+      <w:start w:val="1"/>
+      <w:numFmt w:val="bullet"/>
+      <w:lvlText w:val=""/>
+      <w:lvlJc w:val="left"/>
+      <w:pPr>
+        <w:ind w:left="2880" w:hanging="360"/>
+      </w:pPr>
+      <w:rPr>
+        <w:rFonts w:ascii="Symbol" w:hAnsi="Symbol" w:hint="default"/>
+      </w:rPr>
+    </w:lvl>
+    <w:lvl w:ilvl="4" w:tplc="040C0003" w:tentative="1">
+      <w:start w:val="1"/>
+      <w:numFmt w:val="bullet"/>
+      <w:lvlText w:val="o"/>
+      <w:lvlJc w:val="left"/>
+      <w:pPr>
+        <w:ind w:left="3600" w:hanging="360"/>
+      </w:pPr>
+      <w:rPr>
+        <w:rFonts w:ascii="Courier New" w:hAnsi="Courier New" w:cs="Courier New" w:hint="default"/>
+      </w:rPr>
+    </w:lvl>
+    <w:lvl w:ilvl="5" w:tplc="040C0005" w:tentative="1">
+      <w:start w:val="1"/>
+      <w:numFmt w:val="bullet"/>
+      <w:lvlText w:val=""/>
+      <w:lvlJc w:val="left"/>
+      <w:pPr>
+        <w:ind w:left="4320" w:hanging="360"/>
+      </w:pPr>
+      <w:rPr>
+        <w:rFonts w:ascii="Wingdings" w:hAnsi="Wingdings" w:hint="default"/>
+      </w:rPr>
+    </w:lvl>
+    <w:lvl w:ilvl="6" w:tplc="040C0001" w:tentative="1">
+      <w:start w:val="1"/>
+      <w:numFmt w:val="bullet"/>
+      <w:lvlText w:val=""/>
+      <w:lvlJc w:val="left"/>
+      <w:pPr>
+        <w:ind w:left="5040" w:hanging="360"/>
+      </w:pPr>
+      <w:rPr>
+        <w:rFonts w:ascii="Symbol" w:hAnsi="Symbol" w:hint="default"/>
+      </w:rPr>
+    </w:lvl>
+    <w:lvl w:ilvl="7" w:tplc="040C0003" w:tentative="1">
+      <w:start w:val="1"/>
+      <w:numFmt w:val="bullet"/>
+      <w:lvlText w:val="o"/>
+      <w:lvlJc w:val="left"/>
+      <w:pPr>
+        <w:ind w:left="5760" w:hanging="360"/>
+      </w:pPr>
+      <w:rPr>
+        <w:rFonts w:ascii="Courier New" w:hAnsi="Courier New" w:cs="Courier New" w:hint="default"/>
+      </w:rPr>
+    </w:lvl>
+    <w:lvl w:ilvl="8" w:tplc="040C0005" w:tentative="1">
+      <w:start w:val="1"/>
+      <w:numFmt w:val="bullet"/>
+      <w:lvlText w:val=""/>
+      <w:lvlJc w:val="left"/>
+      <w:pPr>
+        <w:ind w:left="6480" w:hanging="360"/>
+      </w:pPr>
+      <w:rPr>
+        <w:rFonts w:ascii="Wingdings" w:hAnsi="Wingdings" w:hint="default"/>
+      </w:rPr>
+    </w:lvl>
+  </w:abstractNum>
+  <w:abstractNum w:abstractNumId="4" w15:restartNumberingAfterBreak="0">
     <w:nsid w:val="3BB13648"/>
     <w:multiLevelType w:val="hybridMultilevel"/>
     <w:tmpl w:val="658AF004"/>
@@ -4268,7 +4506,7 @@
       </w:rPr>
     </w:lvl>
   </w:abstractNum>
-  <w:abstractNum w:abstractNumId="4" w15:restartNumberingAfterBreak="0">
+  <w:abstractNum w:abstractNumId="5" w15:restartNumberingAfterBreak="0">
     <w:nsid w:val="432353F2"/>
     <w:multiLevelType w:val="hybridMultilevel"/>
     <w:tmpl w:val="6ECC1A44"/>
@@ -4380,7 +4618,7 @@
       </w:rPr>
     </w:lvl>
   </w:abstractNum>
-  <w:abstractNum w:abstractNumId="5" w15:restartNumberingAfterBreak="0">
+  <w:abstractNum w:abstractNumId="6" w15:restartNumberingAfterBreak="0">
     <w:nsid w:val="56CA5925"/>
     <w:multiLevelType w:val="hybridMultilevel"/>
     <w:tmpl w:val="405099CC"/>
@@ -4493,7 +4731,7 @@
       </w:rPr>
     </w:lvl>
   </w:abstractNum>
-  <w:abstractNum w:abstractNumId="6" w15:restartNumberingAfterBreak="0">
+  <w:abstractNum w:abstractNumId="7" w15:restartNumberingAfterBreak="0">
     <w:nsid w:val="5C0F7CB8"/>
     <w:multiLevelType w:val="hybridMultilevel"/>
     <w:tmpl w:val="48C4031A"/>
@@ -4606,7 +4844,7 @@
     </w:lvl>
   </w:abstractNum>
   <w:num w:numId="1" w16cid:durableId="670183441">
-    <w:abstractNumId w:val="3"/>
+    <w:abstractNumId w:val="4"/>
   </w:num>
   <w:num w:numId="2" w16cid:durableId="1693920199">
     <w:abstractNumId w:val="1"/>
@@ -4618,13 +4856,16 @@
     <w:abstractNumId w:val="0"/>
   </w:num>
   <w:num w:numId="5" w16cid:durableId="2113209625">
-    <w:abstractNumId w:val="4"/>
+    <w:abstractNumId w:val="5"/>
   </w:num>
   <w:num w:numId="6" w16cid:durableId="886379202">
-    <w:abstractNumId w:val="5"/>
+    <w:abstractNumId w:val="6"/>
   </w:num>
   <w:num w:numId="7" w16cid:durableId="1232543266">
-    <w:abstractNumId w:val="6"/>
+    <w:abstractNumId w:val="7"/>
+  </w:num>
+  <w:num w:numId="8" w16cid:durableId="876431002">
+    <w:abstractNumId w:val="3"/>
   </w:num>
 </w:numbering>
 </file>
@@ -5658,6 +5899,25 @@
     <w:uiPriority w:val="99"/>
     <w:rsid w:val="009D12F4"/>
   </w:style>
+  <w:style w:type="table" w:styleId="Grilledutableau">
+    <w:name w:val="Table Grid"/>
+    <w:basedOn w:val="TableauNormal"/>
+    <w:uiPriority w:val="39"/>
+    <w:rsid w:val="003F35E3"/>
+    <w:pPr>
+      <w:spacing w:after="0" w:line="240" w:lineRule="auto"/>
+    </w:pPr>
+    <w:tblPr>
+      <w:tblBorders>
+        <w:top w:val="single" w:sz="4" w:space="0" w:color="auto"/>
+        <w:left w:val="single" w:sz="4" w:space="0" w:color="auto"/>
+        <w:bottom w:val="single" w:sz="4" w:space="0" w:color="auto"/>
+        <w:right w:val="single" w:sz="4" w:space="0" w:color="auto"/>
+        <w:insideH w:val="single" w:sz="4" w:space="0" w:color="auto"/>
+        <w:insideV w:val="single" w:sz="4" w:space="0" w:color="auto"/>
+      </w:tblBorders>
+    </w:tblPr>
+  </w:style>
 </w:styles>
 </file>
 

</xml_diff>